<commit_message>
a2: Finish printout part.
</commit_message>
<xml_diff>
--- a/a2/printout.docx
+++ b/a2/printout.docx
@@ -1474,6 +1474,7 @@
         <w:spacing w:line="240" w:lineRule="exact"/>
       </w:pPr>
       <w:r>
+        <w:lastRenderedPageBreak/>
         <w:t xml:space="preserve">2 </w:t>
       </w:r>
       <w:r>
@@ -1491,16 +1492,16 @@
         <mc:AlternateContent>
           <mc:Choice Requires="wps">
             <w:drawing>
-              <wp:anchor distT="0" distB="0" distL="114300" distR="114300" simplePos="0" relativeHeight="251671552" behindDoc="0" locked="0" layoutInCell="1" allowOverlap="1" wp14:anchorId="3EF6B5AD" wp14:editId="23E8CE15">
+              <wp:anchor distT="0" distB="0" distL="114300" distR="114300" simplePos="0" relativeHeight="251671552" behindDoc="0" locked="0" layoutInCell="1" allowOverlap="1" wp14:anchorId="3EF6B5AD" wp14:editId="1F2B8921">
                 <wp:simplePos x="0" y="0"/>
                 <wp:positionH relativeFrom="column">
-                  <wp:posOffset>-63500</wp:posOffset>
+                  <wp:posOffset>-65638</wp:posOffset>
                 </wp:positionH>
                 <wp:positionV relativeFrom="paragraph">
-                  <wp:posOffset>66040</wp:posOffset>
+                  <wp:posOffset>64883</wp:posOffset>
                 </wp:positionV>
-                <wp:extent cx="3086735" cy="2562860"/>
-                <wp:effectExtent l="0" t="0" r="37465" b="27940"/>
+                <wp:extent cx="3088640" cy="3430157"/>
+                <wp:effectExtent l="0" t="0" r="35560" b="24765"/>
                 <wp:wrapNone/>
                 <wp:docPr id="8" name="矩形 8"/>
                 <wp:cNvGraphicFramePr/>
@@ -1511,7 +1512,7 @@
                       <wps:spPr>
                         <a:xfrm>
                           <a:off x="0" y="0"/>
-                          <a:ext cx="3086735" cy="2562860"/>
+                          <a:ext cx="3088640" cy="3430157"/>
                         </a:xfrm>
                         <a:prstGeom prst="rect">
                           <a:avLst/>
@@ -1559,7 +1560,7 @@
           </mc:Choice>
           <mc:Fallback>
             <w:pict>
-              <v:rect w14:anchorId="7B58CAFC" id="矩形 8" o:spid="_x0000_s1026" style="position:absolute;left:0;text-align:left;margin-left:-5pt;margin-top:5.2pt;width:243.05pt;height:201.8pt;z-index:251671552;visibility:visible;mso-wrap-style:square;mso-width-percent:0;mso-height-percent:0;mso-wrap-distance-left:9pt;mso-wrap-distance-top:0;mso-wrap-distance-right:9pt;mso-wrap-distance-bottom:0;mso-position-horizontal:absolute;mso-position-horizontal-relative:text;mso-position-vertical:absolute;mso-position-vertical-relative:text;mso-width-percent:0;mso-height-percent:0;mso-width-relative:margin;mso-height-relative:margin;v-text-anchor:middle" o:gfxdata="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" filled="f" strokecolor="black [3213]" strokeweight="1pt"/>
+              <v:rect w14:anchorId="5B291AA2" id="矩形 8" o:spid="_x0000_s1026" style="position:absolute;left:0;text-align:left;margin-left:-5.15pt;margin-top:5.1pt;width:243.2pt;height:270.1pt;z-index:251671552;visibility:visible;mso-wrap-style:square;mso-width-percent:0;mso-height-percent:0;mso-wrap-distance-left:9pt;mso-wrap-distance-top:0;mso-wrap-distance-right:9pt;mso-wrap-distance-bottom:0;mso-position-horizontal:absolute;mso-position-horizontal-relative:text;mso-position-vertical:absolute;mso-position-vertical-relative:text;mso-width-percent:0;mso-height-percent:0;mso-width-relative:margin;mso-height-relative:margin;v-text-anchor:middle" o:gfxdata="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" filled="f" strokecolor="black [3213]" strokeweight="1pt"/>
             </w:pict>
           </mc:Fallback>
         </mc:AlternateContent>
@@ -1638,7 +1639,6 @@
     <w:p>
       <w:pPr>
         <w:spacing w:line="240" w:lineRule="exact"/>
-        <w:outlineLvl w:val="0"/>
         <w:rPr>
           <w:sz w:val="22"/>
         </w:rPr>
@@ -1703,20 +1703,6 @@
         <w:rPr>
           <w:sz w:val="22"/>
         </w:rPr>
-        <w:t>y = ForwardEuler(@q2func, t_0, t_f, N, y_0);</w:t>
-      </w:r>
-    </w:p>
-    <w:p>
-      <w:pPr>
-        <w:spacing w:line="240" w:lineRule="exact"/>
-        <w:rPr>
-          <w:sz w:val="22"/>
-        </w:rPr>
-      </w:pPr>
-      <w:r>
-        <w:rPr>
-          <w:sz w:val="22"/>
-        </w:rPr>
         <w:t>t = t_0:h:t_f;</w:t>
       </w:r>
     </w:p>
@@ -1731,6 +1717,96 @@
         <w:rPr>
           <w:sz w:val="22"/>
         </w:rPr>
+        <w:t>len = length(t);</w:t>
+      </w:r>
+    </w:p>
+    <w:p>
+      <w:pPr>
+        <w:spacing w:line="240" w:lineRule="exact"/>
+        <w:rPr>
+          <w:sz w:val="22"/>
+        </w:rPr>
+      </w:pPr>
+      <w:r>
+        <w:rPr>
+          <w:sz w:val="22"/>
+        </w:rPr>
+        <w:t>y = zeros(len);</w:t>
+      </w:r>
+    </w:p>
+    <w:p>
+      <w:pPr>
+        <w:spacing w:line="240" w:lineRule="exact"/>
+        <w:rPr>
+          <w:sz w:val="22"/>
+        </w:rPr>
+      </w:pPr>
+      <w:r>
+        <w:rPr>
+          <w:sz w:val="22"/>
+        </w:rPr>
+        <w:t>for i = 1 : len</w:t>
+      </w:r>
+    </w:p>
+    <w:p>
+      <w:pPr>
+        <w:spacing w:line="240" w:lineRule="exact"/>
+        <w:rPr>
+          <w:sz w:val="22"/>
+        </w:rPr>
+      </w:pPr>
+      <w:r>
+        <w:rPr>
+          <w:sz w:val="22"/>
+        </w:rPr>
+        <w:t xml:space="preserve">   y(i) = q2func_exact(t(i));</w:t>
+      </w:r>
+    </w:p>
+    <w:p>
+      <w:pPr>
+        <w:spacing w:line="240" w:lineRule="exact"/>
+        <w:rPr>
+          <w:sz w:val="22"/>
+        </w:rPr>
+      </w:pPr>
+      <w:r>
+        <w:rPr>
+          <w:sz w:val="22"/>
+        </w:rPr>
+        <w:t>end</w:t>
+      </w:r>
+    </w:p>
+    <w:p>
+      <w:pPr>
+        <w:spacing w:line="240" w:lineRule="exact"/>
+        <w:rPr>
+          <w:sz w:val="22"/>
+        </w:rPr>
+      </w:pPr>
+      <w:r>
+        <w:rPr>
+          <w:sz w:val="22"/>
+        </w:rPr>
+        <w:t>y_n = ForwardEu</w:t>
+      </w:r>
+      <w:r>
+        <w:rPr>
+          <w:sz w:val="22"/>
+        </w:rPr>
+        <w:t>ler(@q2func, t_0, t_f, N, y_0);</w:t>
+      </w:r>
+    </w:p>
+    <w:p>
+      <w:pPr>
+        <w:spacing w:line="240" w:lineRule="exact"/>
+        <w:rPr>
+          <w:sz w:val="22"/>
+        </w:rPr>
+      </w:pPr>
+      <w:r>
+        <w:rPr>
+          <w:sz w:val="22"/>
+        </w:rPr>
         <w:t>% plot</w:t>
       </w:r>
     </w:p>
@@ -1773,7 +1849,7 @@
         <w:rPr>
           <w:sz w:val="22"/>
         </w:rPr>
-        <w:t>plot(t, y, '.');</w:t>
+        <w:t>plot(t, y_n, '.');</w:t>
       </w:r>
     </w:p>
     <w:p>
@@ -1813,15 +1889,18 @@
       </w:r>
     </w:p>
     <w:p>
+      <w:pPr>
+        <w:jc w:val="center"/>
+      </w:pPr>
       <w:r>
         <w:rPr>
           <w:noProof/>
         </w:rPr>
         <w:drawing>
-          <wp:inline distT="0" distB="0" distL="0" distR="0" wp14:anchorId="71E718AC" wp14:editId="2EC0AFAF">
+          <wp:inline distT="0" distB="0" distL="0" distR="0" wp14:anchorId="1AA6B052" wp14:editId="60893E66">
             <wp:extent cx="5429250" cy="4286250"/>
             <wp:effectExtent l="0" t="0" r="6350" b="6350"/>
-            <wp:docPr id="9" name="图片 9"/>
+            <wp:docPr id="12" name="图片 12"/>
             <wp:cNvGraphicFramePr>
               <a:graphicFrameLocks xmlns:a="http://schemas.openxmlformats.org/drawingml/2006/main" noChangeAspect="1"/>
             </wp:cNvGraphicFramePr>
@@ -1829,7 +1908,7 @@
               <a:graphicData uri="http://schemas.openxmlformats.org/drawingml/2006/picture">
                 <pic:pic xmlns:pic="http://schemas.openxmlformats.org/drawingml/2006/picture">
                   <pic:nvPicPr>
-                    <pic:cNvPr id="9" name="q2b.png"/>
+                    <pic:cNvPr id="12" name="q2b.png"/>
                     <pic:cNvPicPr/>
                   </pic:nvPicPr>
                   <pic:blipFill>
@@ -1861,32 +1940,24 @@
       </w:r>
     </w:p>
     <w:p>
-      <w:pPr>
-        <w:widowControl/>
-        <w:jc w:val="left"/>
-      </w:pPr>
-      <w:r>
-        <w:br w:type="page"/>
-      </w:r>
-    </w:p>
-    <w:p>
       <w:r>
         <w:rPr>
           <w:noProof/>
         </w:rPr>
+        <w:lastRenderedPageBreak/>
         <mc:AlternateContent>
           <mc:Choice Requires="wps">
             <w:drawing>
-              <wp:anchor distT="0" distB="0" distL="114300" distR="114300" simplePos="0" relativeHeight="251673600" behindDoc="0" locked="0" layoutInCell="1" allowOverlap="1" wp14:anchorId="2C18211C" wp14:editId="67371048">
+              <wp:anchor distT="0" distB="0" distL="114300" distR="114300" simplePos="0" relativeHeight="251673600" behindDoc="0" locked="0" layoutInCell="1" allowOverlap="1" wp14:anchorId="2C18211C" wp14:editId="3EE4574F">
                 <wp:simplePos x="0" y="0"/>
                 <wp:positionH relativeFrom="column">
-                  <wp:posOffset>-62865</wp:posOffset>
+                  <wp:posOffset>-56584</wp:posOffset>
                 </wp:positionH>
                 <wp:positionV relativeFrom="paragraph">
-                  <wp:posOffset>219710</wp:posOffset>
+                  <wp:posOffset>226336</wp:posOffset>
                 </wp:positionV>
-                <wp:extent cx="3086735" cy="2562860"/>
-                <wp:effectExtent l="0" t="0" r="37465" b="27940"/>
+                <wp:extent cx="3079819" cy="3294103"/>
+                <wp:effectExtent l="0" t="0" r="19050" b="33655"/>
                 <wp:wrapNone/>
                 <wp:docPr id="10" name="矩形 10"/>
                 <wp:cNvGraphicFramePr/>
@@ -1897,7 +1968,7 @@
                       <wps:spPr>
                         <a:xfrm>
                           <a:off x="0" y="0"/>
-                          <a:ext cx="3086735" cy="2562860"/>
+                          <a:ext cx="3079819" cy="3294103"/>
                         </a:xfrm>
                         <a:prstGeom prst="rect">
                           <a:avLst/>
@@ -1945,7 +2016,7 @@
           </mc:Choice>
           <mc:Fallback>
             <w:pict>
-              <v:rect w14:anchorId="58688855" id="矩形 10" o:spid="_x0000_s1026" style="position:absolute;left:0;text-align:left;margin-left:-4.95pt;margin-top:17.3pt;width:243.05pt;height:201.8pt;z-index:251673600;visibility:visible;mso-wrap-style:square;mso-width-percent:0;mso-height-percent:0;mso-wrap-distance-left:9pt;mso-wrap-distance-top:0;mso-wrap-distance-right:9pt;mso-wrap-distance-bottom:0;mso-position-horizontal:absolute;mso-position-horizontal-relative:text;mso-position-vertical:absolute;mso-position-vertical-relative:text;mso-width-percent:0;mso-height-percent:0;mso-width-relative:margin;mso-height-relative:margin;v-text-anchor:middle" o:gfxdata="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" filled="f" strokecolor="black [3213]" strokeweight="1pt"/>
+              <v:rect w14:anchorId="3398E979" id="矩形 10" o:spid="_x0000_s1026" style="position:absolute;left:0;text-align:left;margin-left:-4.45pt;margin-top:17.8pt;width:242.5pt;height:259.4pt;z-index:251673600;visibility:visible;mso-wrap-style:square;mso-width-percent:0;mso-height-percent:0;mso-wrap-distance-left:9pt;mso-wrap-distance-top:0;mso-wrap-distance-right:9pt;mso-wrap-distance-bottom:0;mso-position-horizontal:absolute;mso-position-horizontal-relative:text;mso-position-vertical:absolute;mso-position-vertical-relative:text;mso-width-percent:0;mso-height-percent:0;mso-width-relative:margin;mso-height-relative:margin;v-text-anchor:middle" o:gfxdata="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" filled="f" strokecolor="black [3213]" strokeweight="1pt"/>
             </w:pict>
           </mc:Fallback>
         </mc:AlternateContent>
@@ -2027,7 +2098,6 @@
     <w:p>
       <w:pPr>
         <w:spacing w:line="240" w:lineRule="exact"/>
-        <w:outlineLvl w:val="0"/>
         <w:rPr>
           <w:sz w:val="22"/>
         </w:rPr>
@@ -2092,30 +2162,96 @@
         <w:rPr>
           <w:sz w:val="22"/>
         </w:rPr>
-        <w:t>y = MidpointRule(@q2func, t_0, t_f, N, y_0);</w:t>
-      </w:r>
-    </w:p>
-    <w:p>
-      <w:pPr>
-        <w:spacing w:line="240" w:lineRule="exact"/>
-        <w:rPr>
-          <w:sz w:val="22"/>
-        </w:rPr>
-      </w:pPr>
-      <w:r>
-        <w:rPr>
-          <w:sz w:val="22"/>
-        </w:rPr>
         <w:t>t = t_0:h:t_f;</w:t>
       </w:r>
     </w:p>
     <w:p>
       <w:pPr>
-        <w:tabs>
-          <w:tab w:val="left" w:pos="3860"/>
-        </w:tabs>
-        <w:spacing w:line="240" w:lineRule="exact"/>
-        <w:outlineLvl w:val="0"/>
+        <w:spacing w:line="240" w:lineRule="exact"/>
+        <w:rPr>
+          <w:sz w:val="22"/>
+        </w:rPr>
+      </w:pPr>
+      <w:r>
+        <w:rPr>
+          <w:sz w:val="22"/>
+        </w:rPr>
+        <w:t>len = length(t);</w:t>
+      </w:r>
+    </w:p>
+    <w:p>
+      <w:pPr>
+        <w:spacing w:line="240" w:lineRule="exact"/>
+        <w:rPr>
+          <w:sz w:val="22"/>
+        </w:rPr>
+      </w:pPr>
+      <w:r>
+        <w:rPr>
+          <w:sz w:val="22"/>
+        </w:rPr>
+        <w:t>y = zeros(len);</w:t>
+      </w:r>
+    </w:p>
+    <w:p>
+      <w:pPr>
+        <w:spacing w:line="240" w:lineRule="exact"/>
+        <w:rPr>
+          <w:sz w:val="22"/>
+        </w:rPr>
+      </w:pPr>
+      <w:r>
+        <w:rPr>
+          <w:sz w:val="22"/>
+        </w:rPr>
+        <w:t>for i = 1 : len</w:t>
+      </w:r>
+    </w:p>
+    <w:p>
+      <w:pPr>
+        <w:spacing w:line="240" w:lineRule="exact"/>
+        <w:rPr>
+          <w:sz w:val="22"/>
+        </w:rPr>
+      </w:pPr>
+      <w:r>
+        <w:rPr>
+          <w:sz w:val="22"/>
+        </w:rPr>
+        <w:t xml:space="preserve">   y(i) = q2func_exact(t(i));</w:t>
+      </w:r>
+    </w:p>
+    <w:p>
+      <w:pPr>
+        <w:spacing w:line="240" w:lineRule="exact"/>
+        <w:rPr>
+          <w:sz w:val="22"/>
+        </w:rPr>
+      </w:pPr>
+      <w:r>
+        <w:rPr>
+          <w:sz w:val="22"/>
+        </w:rPr>
+        <w:t>end</w:t>
+      </w:r>
+    </w:p>
+    <w:p>
+      <w:pPr>
+        <w:spacing w:line="240" w:lineRule="exact"/>
+        <w:rPr>
+          <w:sz w:val="22"/>
+        </w:rPr>
+      </w:pPr>
+      <w:r>
+        <w:rPr>
+          <w:sz w:val="22"/>
+        </w:rPr>
+        <w:t>y_n = MidpointRule(@q2func, t_0, t_f, N, y_0);</w:t>
+      </w:r>
+    </w:p>
+    <w:p>
+      <w:pPr>
+        <w:spacing w:line="240" w:lineRule="exact"/>
         <w:rPr>
           <w:sz w:val="22"/>
         </w:rPr>
@@ -2126,12 +2262,6 @@
         </w:rPr>
         <w:t>% plot</w:t>
       </w:r>
-      <w:r>
-        <w:rPr>
-          <w:sz w:val="22"/>
-        </w:rPr>
-        <w:tab/>
-      </w:r>
     </w:p>
     <w:p>
       <w:pPr>
@@ -2172,7 +2302,7 @@
         <w:rPr>
           <w:sz w:val="22"/>
         </w:rPr>
-        <w:t>plot(t, y, '.');</w:t>
+        <w:t>plot(t, y_n, '.');</w:t>
       </w:r>
     </w:p>
     <w:p>
@@ -2213,6 +2343,7 @@
     </w:p>
     <w:p>
       <w:pPr>
+        <w:jc w:val="center"/>
         <w:rPr>
           <w:b/>
         </w:rPr>
@@ -2223,10 +2354,10 @@
           <w:noProof/>
         </w:rPr>
         <w:drawing>
-          <wp:inline distT="0" distB="0" distL="0" distR="0" wp14:anchorId="74944460" wp14:editId="1F462E09">
+          <wp:inline distT="0" distB="0" distL="0" distR="0" wp14:anchorId="7DDCE607" wp14:editId="696C327F">
             <wp:extent cx="5429250" cy="4286250"/>
             <wp:effectExtent l="0" t="0" r="6350" b="6350"/>
-            <wp:docPr id="11" name="图片 11"/>
+            <wp:docPr id="15" name="图片 15"/>
             <wp:cNvGraphicFramePr>
               <a:graphicFrameLocks xmlns:a="http://schemas.openxmlformats.org/drawingml/2006/main" noChangeAspect="1"/>
             </wp:cNvGraphicFramePr>
@@ -2234,7 +2365,7 @@
               <a:graphicData uri="http://schemas.openxmlformats.org/drawingml/2006/picture">
                 <pic:pic xmlns:pic="http://schemas.openxmlformats.org/drawingml/2006/picture">
                   <pic:nvPicPr>
-                    <pic:cNvPr id="11" name="q2c.png"/>
+                    <pic:cNvPr id="15" name="q2c.png"/>
                     <pic:cNvPicPr/>
                   </pic:nvPicPr>
                   <pic:blipFill>
@@ -2266,22 +2397,8 @@
       </w:r>
     </w:p>
     <w:p>
-      <w:pPr>
-        <w:widowControl/>
-        <w:jc w:val="left"/>
-        <w:rPr>
-          <w:b/>
-        </w:rPr>
-      </w:pPr>
-      <w:r>
-        <w:rPr>
-          <w:b/>
-        </w:rPr>
-        <w:br w:type="page"/>
-      </w:r>
-    </w:p>
-    <w:p>
-      <w:r>
+      <w:r>
+        <w:lastRenderedPageBreak/>
         <w:t>2 (d).</w:t>
       </w:r>
     </w:p>
@@ -2793,6 +2910,7 @@
     </w:p>
     <w:p>
       <w:r>
+        <w:lastRenderedPageBreak/>
         <w:t>Experiment evidences:</w:t>
       </w:r>
     </w:p>
@@ -3933,6 +4051,7 @@
         <w:rPr>
           <w:noProof/>
         </w:rPr>
+        <w:lastRenderedPageBreak/>
         <mc:AlternateContent>
           <mc:Choice Requires="wps">
             <w:drawing>
@@ -4444,6 +4563,7 @@
     </w:p>
     <w:p>
       <w:r>
+        <w:lastRenderedPageBreak/>
         <w:t>Experiment evidences:</w:t>
       </w:r>
     </w:p>
@@ -5579,6 +5699,7 @@
     </w:p>
     <w:p>
       <w:r>
+        <w:lastRenderedPageBreak/>
         <w:t>5</w:t>
       </w:r>
       <w:r>
@@ -6221,38 +6342,23 @@
         </w:rPr>
       </w:pPr>
       <w:r>
-        <w:t>5 (a).</w:t>
-      </w:r>
-      <w:r>
         <w:rPr>
           <w:noProof/>
         </w:rPr>
-        <w:t xml:space="preserve"> </w:t>
-      </w:r>
-    </w:p>
-    <w:p>
-      <w:pPr>
-        <w:rPr>
-          <w:noProof/>
-        </w:rPr>
-      </w:pPr>
-      <w:r>
-        <w:rPr>
-          <w:noProof/>
-        </w:rPr>
+        <w:lastRenderedPageBreak/>
         <mc:AlternateContent>
           <mc:Choice Requires="wps">
             <w:drawing>
-              <wp:anchor distT="0" distB="0" distL="114300" distR="114300" simplePos="0" relativeHeight="251683840" behindDoc="0" locked="0" layoutInCell="1" allowOverlap="1" wp14:anchorId="6691E348" wp14:editId="0359A6A9">
+              <wp:anchor distT="0" distB="0" distL="114300" distR="114300" simplePos="0" relativeHeight="251683840" behindDoc="0" locked="0" layoutInCell="1" allowOverlap="1" wp14:anchorId="6691E348" wp14:editId="005D6CAB">
                 <wp:simplePos x="0" y="0"/>
                 <wp:positionH relativeFrom="column">
-                  <wp:posOffset>-64770</wp:posOffset>
+                  <wp:posOffset>-56584</wp:posOffset>
                 </wp:positionH>
                 <wp:positionV relativeFrom="paragraph">
-                  <wp:posOffset>204107</wp:posOffset>
+                  <wp:posOffset>217282</wp:posOffset>
                 </wp:positionV>
-                <wp:extent cx="4280535" cy="6983730"/>
-                <wp:effectExtent l="0" t="0" r="37465" b="26670"/>
+                <wp:extent cx="4451419" cy="7494157"/>
+                <wp:effectExtent l="0" t="0" r="19050" b="24765"/>
                 <wp:wrapNone/>
                 <wp:docPr id="17" name="矩形 17"/>
                 <wp:cNvGraphicFramePr/>
@@ -6263,7 +6369,7 @@
                       <wps:spPr>
                         <a:xfrm>
                           <a:off x="0" y="0"/>
-                          <a:ext cx="4280535" cy="6983730"/>
+                          <a:ext cx="4451419" cy="7494157"/>
                         </a:xfrm>
                         <a:prstGeom prst="rect">
                           <a:avLst/>
@@ -6311,17 +6417,25 @@
           </mc:Choice>
           <mc:Fallback>
             <w:pict>
-              <v:rect w14:anchorId="32D7093F" id="矩形 17" o:spid="_x0000_s1026" style="position:absolute;left:0;text-align:left;margin-left:-5.1pt;margin-top:16.05pt;width:337.05pt;height:549.9pt;z-index:251683840;visibility:visible;mso-wrap-style:square;mso-width-percent:0;mso-height-percent:0;mso-wrap-distance-left:9pt;mso-wrap-distance-top:0;mso-wrap-distance-right:9pt;mso-wrap-distance-bottom:0;mso-position-horizontal:absolute;mso-position-horizontal-relative:text;mso-position-vertical:absolute;mso-position-vertical-relative:text;mso-width-percent:0;mso-height-percent:0;mso-width-relative:margin;mso-height-relative:margin;v-text-anchor:middle" o:gfxdata="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" filled="f" strokecolor="black [3213]" strokeweight="1pt"/>
+              <v:rect w14:anchorId="0150A9CE" id="矩形 17" o:spid="_x0000_s1026" style="position:absolute;left:0;text-align:left;margin-left:-4.45pt;margin-top:17.1pt;width:350.5pt;height:590.1pt;z-index:251683840;visibility:visible;mso-wrap-style:square;mso-width-percent:0;mso-height-percent:0;mso-wrap-distance-left:9pt;mso-wrap-distance-top:0;mso-wrap-distance-right:9pt;mso-wrap-distance-bottom:0;mso-position-horizontal:absolute;mso-position-horizontal-relative:text;mso-position-vertical:absolute;mso-position-vertical-relative:text;mso-width-percent:0;mso-height-percent:0;mso-width-relative:margin;mso-height-relative:margin;v-text-anchor:middle" o:gfxdata="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" filled="f" strokecolor="black [3213]" strokeweight="1pt"/>
             </w:pict>
           </mc:Fallback>
         </mc:AlternateContent>
       </w:r>
-    </w:p>
-    <w:p>
-      <w:pPr>
-        <w:spacing w:line="240" w:lineRule="exact"/>
-        <w:rPr>
-          <w:sz w:val="22"/>
+      <w:r>
+        <w:t>5 (a).</w:t>
+      </w:r>
+      <w:r>
+        <w:rPr>
+          <w:noProof/>
+        </w:rPr>
+        <w:t xml:space="preserve"> </w:t>
+      </w:r>
+    </w:p>
+    <w:p>
+      <w:pPr>
+        <w:rPr>
+          <w:noProof/>
         </w:rPr>
       </w:pPr>
       <w:r>
@@ -6338,14 +6452,6 @@
           <w:sz w:val="22"/>
         </w:rPr>
       </w:pPr>
-    </w:p>
-    <w:p>
-      <w:pPr>
-        <w:spacing w:line="240" w:lineRule="exact"/>
-        <w:rPr>
-          <w:sz w:val="22"/>
-        </w:rPr>
-      </w:pPr>
       <w:r>
         <w:rPr>
           <w:sz w:val="22"/>
@@ -6458,14 +6564,6 @@
           <w:sz w:val="22"/>
         </w:rPr>
       </w:pPr>
-    </w:p>
-    <w:p>
-      <w:pPr>
-        <w:spacing w:line="240" w:lineRule="exact"/>
-        <w:rPr>
-          <w:sz w:val="22"/>
-        </w:rPr>
-      </w:pPr>
       <w:r>
         <w:rPr>
           <w:sz w:val="22"/>
@@ -6536,14 +6634,6 @@
           <w:sz w:val="22"/>
         </w:rPr>
       </w:pPr>
-    </w:p>
-    <w:p>
-      <w:pPr>
-        <w:spacing w:line="240" w:lineRule="exact"/>
-        <w:rPr>
-          <w:sz w:val="22"/>
-        </w:rPr>
-      </w:pPr>
       <w:r>
         <w:rPr>
           <w:sz w:val="22"/>
@@ -6576,16 +6666,14 @@
         <w:rPr>
           <w:sz w:val="22"/>
         </w:rPr>
-        <w:t xml:space="preserve">    'events', 'on', 'Refine',4);</w:t>
-      </w:r>
-    </w:p>
-    <w:p>
-      <w:pPr>
-        <w:spacing w:line="240" w:lineRule="exact"/>
-        <w:rPr>
-          <w:sz w:val="22"/>
-        </w:rPr>
-      </w:pPr>
+        <w:t xml:space="preserve"> </w:t>
+      </w:r>
+      <w:r>
+        <w:rPr>
+          <w:sz w:val="22"/>
+        </w:rPr>
+        <w:t xml:space="preserve">   'events', 'on', 'Refine',4);</w:t>
+      </w:r>
     </w:p>
     <w:p>
       <w:pPr>
@@ -6626,7 +6714,7 @@
         <w:rPr>
           <w:sz w:val="22"/>
         </w:rPr>
-        <w:t xml:space="preserve">  [t,y] = ode15s('q5a_fun',[t_0,t_f],y_0,options);</w:t>
+        <w:t xml:space="preserve">  [t,y,te,ye,ie] = ode15s('q5a_fun',[t_0,t_f],y_0,options);</w:t>
       </w:r>
     </w:p>
     <w:p>
@@ -6654,7 +6742,7 @@
         <w:rPr>
           <w:sz w:val="22"/>
         </w:rPr>
-        <w:t xml:space="preserve">  [t,y] = ode45('q5a_fun',[t_0,t_f],y_0,options);</w:t>
+        <w:t xml:space="preserve">  [t,y,te,ye,ie] = ode45('q5a_fun',[t_0,t_f],y_0,options);</w:t>
       </w:r>
     </w:p>
     <w:p>
@@ -6678,14 +6766,6 @@
           <w:sz w:val="22"/>
         </w:rPr>
       </w:pPr>
-    </w:p>
-    <w:p>
-      <w:pPr>
-        <w:spacing w:line="240" w:lineRule="exact"/>
-        <w:rPr>
-          <w:sz w:val="22"/>
-        </w:rPr>
-      </w:pPr>
       <w:r>
         <w:rPr>
           <w:sz w:val="22"/>
@@ -6732,6 +6812,20 @@
         <w:rPr>
           <w:sz w:val="22"/>
         </w:rPr>
+        <w:t>axis([-1 8 0 12]);</w:t>
+      </w:r>
+    </w:p>
+    <w:p>
+      <w:pPr>
+        <w:spacing w:line="240" w:lineRule="exact"/>
+        <w:rPr>
+          <w:sz w:val="22"/>
+        </w:rPr>
+      </w:pPr>
+      <w:r>
+        <w:rPr>
+          <w:sz w:val="22"/>
+        </w:rPr>
         <w:t>title('The Trajectory of the Pursuer');</w:t>
       </w:r>
     </w:p>
@@ -6770,14 +6864,6 @@
           <w:sz w:val="22"/>
         </w:rPr>
       </w:pPr>
-    </w:p>
-    <w:p>
-      <w:pPr>
-        <w:spacing w:line="240" w:lineRule="exact"/>
-        <w:rPr>
-          <w:sz w:val="22"/>
-        </w:rPr>
-      </w:pPr>
       <w:r>
         <w:rPr>
           <w:sz w:val="22"/>
@@ -6824,6 +6910,20 @@
         <w:rPr>
           <w:sz w:val="22"/>
         </w:rPr>
+        <w:t>axis([-1 8 0 12]);</w:t>
+      </w:r>
+    </w:p>
+    <w:p>
+      <w:pPr>
+        <w:spacing w:line="240" w:lineRule="exact"/>
+        <w:rPr>
+          <w:sz w:val="22"/>
+        </w:rPr>
+      </w:pPr>
+      <w:r>
+        <w:rPr>
+          <w:sz w:val="22"/>
+        </w:rPr>
         <w:t>title('The Trajectory of the Target');</w:t>
       </w:r>
     </w:p>
@@ -6862,6 +6962,110 @@
           <w:sz w:val="22"/>
         </w:rPr>
       </w:pPr>
+      <w:r>
+        <w:rPr>
+          <w:sz w:val="22"/>
+        </w:rPr>
+        <w:t>% plot the trajectory of both</w:t>
+      </w:r>
+    </w:p>
+    <w:p>
+      <w:pPr>
+        <w:spacing w:line="240" w:lineRule="exact"/>
+        <w:rPr>
+          <w:sz w:val="22"/>
+        </w:rPr>
+      </w:pPr>
+      <w:r>
+        <w:rPr>
+          <w:sz w:val="22"/>
+        </w:rPr>
+        <w:t>figure(4);</w:t>
+      </w:r>
+    </w:p>
+    <w:p>
+      <w:pPr>
+        <w:spacing w:line="240" w:lineRule="exact"/>
+        <w:rPr>
+          <w:sz w:val="22"/>
+        </w:rPr>
+      </w:pPr>
+      <w:r>
+        <w:rPr>
+          <w:sz w:val="22"/>
+        </w:rPr>
+        <w:t>hold on;</w:t>
+      </w:r>
+    </w:p>
+    <w:p>
+      <w:pPr>
+        <w:spacing w:line="240" w:lineRule="exact"/>
+        <w:rPr>
+          <w:sz w:val="22"/>
+        </w:rPr>
+      </w:pPr>
+      <w:r>
+        <w:rPr>
+          <w:sz w:val="22"/>
+        </w:rPr>
+        <w:t>plot(y(:, 1), y(:, 2));</w:t>
+      </w:r>
+    </w:p>
+    <w:p>
+      <w:pPr>
+        <w:spacing w:line="240" w:lineRule="exact"/>
+        <w:rPr>
+          <w:sz w:val="22"/>
+        </w:rPr>
+      </w:pPr>
+      <w:r>
+        <w:rPr>
+          <w:sz w:val="22"/>
+        </w:rPr>
+        <w:t>plot(y(:, 4), y(:, 5), '--');</w:t>
+      </w:r>
+    </w:p>
+    <w:p>
+      <w:pPr>
+        <w:spacing w:line="240" w:lineRule="exact"/>
+        <w:rPr>
+          <w:sz w:val="22"/>
+        </w:rPr>
+      </w:pPr>
+      <w:r>
+        <w:rPr>
+          <w:sz w:val="22"/>
+        </w:rPr>
+        <w:t>title('The Trajectory of the Pursuer and Target');</w:t>
+      </w:r>
+    </w:p>
+    <w:p>
+      <w:pPr>
+        <w:spacing w:line="240" w:lineRule="exact"/>
+        <w:rPr>
+          <w:sz w:val="22"/>
+        </w:rPr>
+      </w:pPr>
+      <w:r>
+        <w:rPr>
+          <w:sz w:val="22"/>
+        </w:rPr>
+        <w:t>xlabel('x(t)'); % x-axis label</w:t>
+      </w:r>
+    </w:p>
+    <w:p>
+      <w:pPr>
+        <w:spacing w:line="240" w:lineRule="exact"/>
+        <w:rPr>
+          <w:sz w:val="22"/>
+        </w:rPr>
+      </w:pPr>
+      <w:r>
+        <w:rPr>
+          <w:sz w:val="22"/>
+        </w:rPr>
+        <w:t>ylabel('y(t)'); % y-axis label</w:t>
+      </w:r>
     </w:p>
     <w:p>
       <w:pPr>
@@ -6902,10 +7106,9 @@
         <w:rPr>
           <w:sz w:val="22"/>
         </w:rPr>
-        <w:t>disp(t(length(t)));</w:t>
-      </w:r>
-    </w:p>
-    <w:p/>
+        <w:t>disp(te);</w:t>
+      </w:r>
+    </w:p>
     <w:p>
       <w:pPr>
         <w:jc w:val="center"/>
@@ -6913,30 +7116,23 @@
           <w:b/>
         </w:rPr>
       </w:pPr>
-      <w:r>
+    </w:p>
+    <w:p>
+      <w:pPr>
+        <w:jc w:val="center"/>
         <w:rPr>
           <w:b/>
         </w:rPr>
+      </w:pPr>
+      <w:r>
+        <w:rPr>
+          <w:b/>
+        </w:rPr>
         <w:t>q5a.m</w:t>
       </w:r>
     </w:p>
     <w:p>
       <w:pPr>
-        <w:widowControl/>
-        <w:jc w:val="left"/>
-        <w:rPr>
-          <w:b/>
-        </w:rPr>
-      </w:pPr>
-      <w:r>
-        <w:rPr>
-          <w:b/>
-        </w:rPr>
-        <w:br w:type="page"/>
-      </w:r>
-    </w:p>
-    <w:p>
-      <w:pPr>
         <w:spacing w:line="240" w:lineRule="exact"/>
         <w:rPr>
           <w:sz w:val="22"/>
@@ -6946,16 +7142,17 @@
         <w:rPr>
           <w:noProof/>
         </w:rPr>
+        <w:lastRenderedPageBreak/>
         <mc:AlternateContent>
           <mc:Choice Requires="wps">
             <w:drawing>
-              <wp:anchor distT="0" distB="0" distL="114300" distR="114300" simplePos="0" relativeHeight="251685888" behindDoc="0" locked="0" layoutInCell="1" allowOverlap="1" wp14:anchorId="598D160F" wp14:editId="2CD6DA82">
+              <wp:anchor distT="0" distB="0" distL="114300" distR="114300" simplePos="0" relativeHeight="251685888" behindDoc="0" locked="0" layoutInCell="1" allowOverlap="1" wp14:anchorId="598D160F" wp14:editId="1D9DF817">
                 <wp:simplePos x="0" y="0"/>
                 <wp:positionH relativeFrom="column">
-                  <wp:posOffset>-65314</wp:posOffset>
+                  <wp:posOffset>-65116</wp:posOffset>
                 </wp:positionH>
                 <wp:positionV relativeFrom="paragraph">
-                  <wp:posOffset>152400</wp:posOffset>
+                  <wp:posOffset>-34221</wp:posOffset>
                 </wp:positionV>
                 <wp:extent cx="3774349" cy="4638040"/>
                 <wp:effectExtent l="0" t="0" r="36195" b="35560"/>
@@ -7017,19 +7214,11 @@
           </mc:Choice>
           <mc:Fallback>
             <w:pict>
-              <v:rect w14:anchorId="445F0713" id="矩形 18" o:spid="_x0000_s1026" style="position:absolute;left:0;text-align:left;margin-left:-5.15pt;margin-top:12pt;width:297.2pt;height:365.2pt;z-index:251685888;visibility:visible;mso-wrap-style:square;mso-width-percent:0;mso-height-percent:0;mso-wrap-distance-left:9pt;mso-wrap-distance-top:0;mso-wrap-distance-right:9pt;mso-wrap-distance-bottom:0;mso-position-horizontal:absolute;mso-position-horizontal-relative:text;mso-position-vertical:absolute;mso-position-vertical-relative:text;mso-width-percent:0;mso-height-percent:0;mso-width-relative:margin;mso-height-relative:margin;v-text-anchor:middle" o:gfxdata="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" filled="f" strokecolor="black [3213]" strokeweight="1pt"/>
+              <v:rect w14:anchorId="629E952E" id="矩形 18" o:spid="_x0000_s1026" style="position:absolute;left:0;text-align:left;margin-left:-5.15pt;margin-top:-2.65pt;width:297.2pt;height:365.2pt;z-index:251685888;visibility:visible;mso-wrap-style:square;mso-width-percent:0;mso-height-percent:0;mso-wrap-distance-left:9pt;mso-wrap-distance-top:0;mso-wrap-distance-right:9pt;mso-wrap-distance-bottom:0;mso-position-horizontal:absolute;mso-position-horizontal-relative:text;mso-position-vertical:absolute;mso-position-vertical-relative:text;mso-width-percent:0;mso-height-percent:0;mso-width-relative:margin;mso-height-relative:margin;v-text-anchor:middle" o:gfxdata="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" filled="f" strokecolor="black [3213]" strokeweight="1pt"/>
             </w:pict>
           </mc:Fallback>
         </mc:AlternateContent>
       </w:r>
-    </w:p>
-    <w:p>
-      <w:pPr>
-        <w:spacing w:line="240" w:lineRule="exact"/>
-        <w:rPr>
-          <w:sz w:val="22"/>
-        </w:rPr>
-      </w:pPr>
       <w:r>
         <w:rPr>
           <w:sz w:val="22"/>
@@ -7490,11 +7679,12 @@
           <w:b/>
           <w:noProof/>
         </w:rPr>
+        <w:lastRenderedPageBreak/>
         <w:drawing>
-          <wp:inline distT="0" distB="0" distL="0" distR="0" wp14:anchorId="2D18F96D" wp14:editId="574B206D">
-            <wp:extent cx="5072400" cy="3805200"/>
-            <wp:effectExtent l="0" t="0" r="7620" b="5080"/>
-            <wp:docPr id="19" name="图片 19"/>
+          <wp:inline distT="0" distB="0" distL="0" distR="0" wp14:anchorId="3918538C" wp14:editId="59D3CA2F">
+            <wp:extent cx="5334000" cy="4000500"/>
+            <wp:effectExtent l="0" t="0" r="0" b="12700"/>
+            <wp:docPr id="9" name="图片 9"/>
             <wp:cNvGraphicFramePr>
               <a:graphicFrameLocks xmlns:a="http://schemas.openxmlformats.org/drawingml/2006/main" noChangeAspect="1"/>
             </wp:cNvGraphicFramePr>
@@ -7502,7 +7692,7 @@
               <a:graphicData uri="http://schemas.openxmlformats.org/drawingml/2006/picture">
                 <pic:pic xmlns:pic="http://schemas.openxmlformats.org/drawingml/2006/picture">
                   <pic:nvPicPr>
-                    <pic:cNvPr id="19" name="q5a_pursuer.png"/>
+                    <pic:cNvPr id="9" name="q5a_pursuer.png"/>
                     <pic:cNvPicPr/>
                   </pic:nvPicPr>
                   <pic:blipFill>
@@ -7520,7 +7710,7 @@
                   <pic:spPr>
                     <a:xfrm>
                       <a:off x="0" y="0"/>
-                      <a:ext cx="5072400" cy="3805200"/>
+                      <a:ext cx="5334000" cy="4000500"/>
                     </a:xfrm>
                     <a:prstGeom prst="rect">
                       <a:avLst/>
@@ -7553,10 +7743,10 @@
           <w:noProof/>
         </w:rPr>
         <w:drawing>
-          <wp:inline distT="0" distB="0" distL="0" distR="0" wp14:anchorId="71332A97" wp14:editId="763D7EDE">
-            <wp:extent cx="5065200" cy="3798000"/>
-            <wp:effectExtent l="0" t="0" r="0" b="12065"/>
-            <wp:docPr id="20" name="图片 20"/>
+          <wp:inline distT="0" distB="0" distL="0" distR="0" wp14:anchorId="5F545178" wp14:editId="14B5598C">
+            <wp:extent cx="5238750" cy="3714750"/>
+            <wp:effectExtent l="0" t="0" r="0" b="0"/>
+            <wp:docPr id="11" name="图片 11"/>
             <wp:cNvGraphicFramePr>
               <a:graphicFrameLocks xmlns:a="http://schemas.openxmlformats.org/drawingml/2006/main" noChangeAspect="1"/>
             </wp:cNvGraphicFramePr>
@@ -7564,7 +7754,7 @@
               <a:graphicData uri="http://schemas.openxmlformats.org/drawingml/2006/picture">
                 <pic:pic xmlns:pic="http://schemas.openxmlformats.org/drawingml/2006/picture">
                   <pic:nvPicPr>
-                    <pic:cNvPr id="20" name="q5a_target.png"/>
+                    <pic:cNvPr id="11" name="q5a_target.png"/>
                     <pic:cNvPicPr/>
                   </pic:nvPicPr>
                   <pic:blipFill>
@@ -7582,7 +7772,7 @@
                   <pic:spPr>
                     <a:xfrm>
                       <a:off x="0" y="0"/>
-                      <a:ext cx="5065200" cy="3798000"/>
+                      <a:ext cx="5238750" cy="3714750"/>
                     </a:xfrm>
                     <a:prstGeom prst="rect">
                       <a:avLst/>
@@ -7597,8 +7787,109 @@
     </w:p>
     <w:p>
       <w:pPr>
+        <w:jc w:val="center"/>
+        <w:rPr>
+          <w:b/>
+        </w:rPr>
+      </w:pPr>
+      <w:r>
+        <w:rPr>
+          <w:b/>
+          <w:noProof/>
+        </w:rPr>
+        <w:lastRenderedPageBreak/>
+        <w:drawing>
+          <wp:inline distT="0" distB="0" distL="0" distR="0" wp14:anchorId="3347A0B3" wp14:editId="02B7807B">
+            <wp:extent cx="5334000" cy="4000500"/>
+            <wp:effectExtent l="0" t="0" r="0" b="12700"/>
+            <wp:docPr id="21" name="图片 21"/>
+            <wp:cNvGraphicFramePr>
+              <a:graphicFrameLocks xmlns:a="http://schemas.openxmlformats.org/drawingml/2006/main" noChangeAspect="1"/>
+            </wp:cNvGraphicFramePr>
+            <a:graphic xmlns:a="http://schemas.openxmlformats.org/drawingml/2006/main">
+              <a:graphicData uri="http://schemas.openxmlformats.org/drawingml/2006/picture">
+                <pic:pic xmlns:pic="http://schemas.openxmlformats.org/drawingml/2006/picture">
+                  <pic:nvPicPr>
+                    <pic:cNvPr id="21" name="q5a_both.png"/>
+                    <pic:cNvPicPr/>
+                  </pic:nvPicPr>
+                  <pic:blipFill>
+                    <a:blip r:embed="rId9">
+                      <a:extLst>
+                        <a:ext uri="{28A0092B-C50C-407E-A947-70E740481C1C}">
+                          <a14:useLocalDpi xmlns:a14="http://schemas.microsoft.com/office/drawing/2010/main" val="0"/>
+                        </a:ext>
+                      </a:extLst>
+                    </a:blip>
+                    <a:stretch>
+                      <a:fillRect/>
+                    </a:stretch>
+                  </pic:blipFill>
+                  <pic:spPr>
+                    <a:xfrm>
+                      <a:off x="0" y="0"/>
+                      <a:ext cx="5334000" cy="4000500"/>
+                    </a:xfrm>
+                    <a:prstGeom prst="rect">
+                      <a:avLst/>
+                    </a:prstGeom>
+                  </pic:spPr>
+                </pic:pic>
+              </a:graphicData>
+            </a:graphic>
+          </wp:inline>
+        </w:drawing>
+      </w:r>
+    </w:p>
+    <w:p>
+      <w:pPr>
+        <w:rPr>
+          <w:b/>
+        </w:rPr>
+      </w:pPr>
+    </w:p>
+    <w:p>
+      <w:r>
+        <w:t xml:space="preserve">NOTE: </w:t>
+      </w:r>
+      <w:r>
+        <w:rPr>
+          <w:b/>
+        </w:rPr>
+        <w:t>straight line</w:t>
+      </w:r>
+      <w:r>
+        <w:t xml:space="preserve"> represents the pursuer, </w:t>
+      </w:r>
+      <w:r>
+        <w:rPr>
+          <w:b/>
+        </w:rPr>
+        <w:t xml:space="preserve">dash line </w:t>
+      </w:r>
+      <w:r>
+        <w:t>represents the target.</w:t>
+      </w:r>
+    </w:p>
+    <w:p>
+      <w:pPr>
+        <w:widowControl/>
         <w:jc w:val="left"/>
         <w:rPr>
+          <w:b/>
+        </w:rPr>
+      </w:pPr>
+      <w:r>
+        <w:rPr>
+          <w:b/>
+        </w:rPr>
+        <w:br w:type="page"/>
+      </w:r>
+    </w:p>
+    <w:p>
+      <w:pPr>
+        <w:jc w:val="left"/>
+        <w:rPr>
           <w:rFonts w:eastAsiaTheme="minorHAnsi"/>
         </w:rPr>
       </w:pPr>
@@ -7606,6 +7897,7 @@
         <w:rPr>
           <w:rFonts w:eastAsiaTheme="minorHAnsi"/>
         </w:rPr>
+        <w:lastRenderedPageBreak/>
         <w:t>5 (b).</w:t>
       </w:r>
     </w:p>
@@ -8988,19 +9280,7 @@
         <w:rPr>
           <w:rFonts w:eastAsiaTheme="minorHAnsi"/>
         </w:rPr>
-        <w:t xml:space="preserve"> number of function evaluations under </w:t>
-      </w:r>
-      <w:r>
-        <w:rPr>
-          <w:rFonts w:eastAsiaTheme="minorHAnsi"/>
-        </w:rPr>
-        <w:t>same error tolerances</w:t>
-      </w:r>
-      <w:r>
-        <w:rPr>
-          <w:rFonts w:eastAsiaTheme="minorHAnsi"/>
-        </w:rPr>
-        <w:t xml:space="preserve">. Also, </w:t>
+        <w:t xml:space="preserve"> number of function evaluations under same error tolerances. Also, </w:t>
       </w:r>
       <w:r>
         <w:rPr>
@@ -9117,8 +9397,2788 @@
         </w:rPr>
         <w:t xml:space="preserve"> when evaluating the ODEs of this question.</w:t>
       </w:r>
+    </w:p>
+    <w:p>
+      <w:pPr>
+        <w:widowControl/>
+        <w:jc w:val="left"/>
+        <w:rPr>
+          <w:rFonts w:eastAsiaTheme="minorHAnsi"/>
+        </w:rPr>
+      </w:pPr>
+      <w:r>
+        <w:rPr>
+          <w:rFonts w:eastAsiaTheme="minorHAnsi"/>
+        </w:rPr>
+        <w:br w:type="page"/>
+      </w:r>
+    </w:p>
+    <w:p>
+      <w:pPr>
+        <w:rPr>
+          <w:rFonts w:eastAsiaTheme="minorHAnsi"/>
+        </w:rPr>
+      </w:pPr>
+      <w:r>
+        <w:rPr>
+          <w:rFonts w:eastAsiaTheme="minorHAnsi"/>
+        </w:rPr>
+        <w:lastRenderedPageBreak/>
+        <w:t>5 (d).</w:t>
+      </w:r>
+      <w:r>
+        <w:rPr>
+          <w:noProof/>
+        </w:rPr>
+        <w:t xml:space="preserve"> </w:t>
+      </w:r>
+    </w:p>
+    <w:p>
+      <w:pPr>
+        <w:rPr>
+          <w:rFonts w:eastAsiaTheme="minorHAnsi"/>
+          <w:b/>
+        </w:rPr>
+      </w:pPr>
+      <w:r>
+        <w:rPr>
+          <w:rFonts w:eastAsiaTheme="minorHAnsi"/>
+          <w:b/>
+        </w:rPr>
+        <w:t>Pseudo-code description:</w:t>
+      </w:r>
+    </w:p>
+    <w:p>
+      <w:pPr>
+        <w:rPr>
+          <w:rFonts w:eastAsiaTheme="minorHAnsi"/>
+        </w:rPr>
+      </w:pPr>
+    </w:p>
+    <w:p>
+      <w:r>
+        <w:rPr>
+          <w:rFonts w:eastAsiaTheme="minorHAnsi"/>
+        </w:rPr>
+        <w:t xml:space="preserve">Set </w:t>
+      </w:r>
+      <m:oMath>
+        <m:sSub>
+          <m:sSubPr>
+            <m:ctrlPr>
+              <w:rPr>
+                <w:rFonts w:ascii="Cambria Math" w:eastAsiaTheme="minorHAnsi" w:hAnsi="Cambria Math"/>
+                <w:i/>
+              </w:rPr>
+            </m:ctrlPr>
+          </m:sSubPr>
+          <m:e>
+            <m:r>
+              <w:rPr>
+                <w:rFonts w:ascii="Cambria Math" w:eastAsiaTheme="minorHAnsi" w:hAnsi="Cambria Math"/>
+              </w:rPr>
+              <m:t>ω</m:t>
+            </m:r>
+          </m:e>
+          <m:sub>
+            <m:r>
+              <w:rPr>
+                <w:rFonts w:ascii="Cambria Math" w:eastAsiaTheme="minorHAnsi" w:hAnsi="Cambria Math"/>
+              </w:rPr>
+              <m:t>t</m:t>
+            </m:r>
+          </m:sub>
+        </m:sSub>
+        <m:r>
+          <w:rPr>
+            <w:rFonts w:ascii="Cambria Math" w:hAnsi="Cambria Math"/>
+          </w:rPr>
+          <m:t>=0</m:t>
+        </m:r>
+      </m:oMath>
+      <w:r>
+        <w:t xml:space="preserve"> in the beginning.</w:t>
+      </w:r>
+    </w:p>
+    <w:p>
+      <w:r>
+        <w:t xml:space="preserve">If </w:t>
+      </w:r>
+      <w:r>
+        <w:t>not halt</w:t>
+      </w:r>
+    </w:p>
+    <w:p>
+      <w:r>
+        <w:tab/>
+        <w:t xml:space="preserve">Calculate the distance </w:t>
+      </w:r>
+      <m:oMath>
+        <m:r>
+          <w:rPr>
+            <w:rFonts w:ascii="Cambria Math" w:hAnsi="Cambria Math"/>
+          </w:rPr>
+          <m:t>d</m:t>
+        </m:r>
+      </m:oMath>
+      <w:r>
+        <w:t xml:space="preserve"> between target and pursuer</w:t>
+      </w:r>
+    </w:p>
+    <w:p>
+      <w:pPr>
+        <w:rPr>
+          <w:rFonts w:eastAsiaTheme="minorHAnsi"/>
+        </w:rPr>
+      </w:pPr>
+      <w:r>
+        <w:rPr>
+          <w:rFonts w:eastAsiaTheme="minorHAnsi"/>
+        </w:rPr>
+        <w:tab/>
+        <w:t xml:space="preserve">Calculate the angular difference </w:t>
+      </w:r>
+      <m:oMath>
+        <m:r>
+          <w:rPr>
+            <w:rFonts w:ascii="Cambria Math" w:eastAsiaTheme="minorHAnsi" w:hAnsi="Cambria Math"/>
+          </w:rPr>
+          <m:t>θ</m:t>
+        </m:r>
+      </m:oMath>
+      <w:r>
+        <w:t xml:space="preserve"> </w:t>
+      </w:r>
+      <w:r>
+        <w:rPr>
+          <w:rFonts w:eastAsiaTheme="minorHAnsi"/>
+        </w:rPr>
+        <w:t>of target moving and pursuer moving</w:t>
+      </w:r>
+    </w:p>
+    <w:p>
+      <w:r>
+        <w:rPr>
+          <w:rFonts w:eastAsiaTheme="minorHAnsi"/>
+        </w:rPr>
+        <w:tab/>
+        <w:t>Normalize the angular difference</w:t>
+      </w:r>
+      <w:r>
+        <w:rPr>
+          <w:rFonts w:eastAsiaTheme="minorHAnsi"/>
+        </w:rPr>
+        <w:t xml:space="preserve"> </w:t>
+      </w:r>
+      <m:oMath>
+        <m:r>
+          <w:rPr>
+            <w:rFonts w:ascii="Cambria Math" w:eastAsiaTheme="minorHAnsi" w:hAnsi="Cambria Math"/>
+          </w:rPr>
+          <m:t>θ</m:t>
+        </m:r>
+      </m:oMath>
+      <w:r>
+        <w:rPr>
+          <w:rFonts w:eastAsiaTheme="minorHAnsi"/>
+        </w:rPr>
+        <w:t xml:space="preserve"> to the range </w:t>
+      </w:r>
+      <m:oMath>
+        <m:r>
+          <w:rPr>
+            <w:rFonts w:ascii="Cambria Math" w:eastAsiaTheme="minorHAnsi" w:hAnsi="Cambria Math"/>
+          </w:rPr>
+          <m:t>[0, 2π]</m:t>
+        </m:r>
+      </m:oMath>
+    </w:p>
+    <w:p>
+      <w:r>
+        <w:tab/>
+        <w:t xml:space="preserve">If </w:t>
+      </w:r>
+      <m:oMath>
+        <m:r>
+          <w:rPr>
+            <w:rFonts w:ascii="Cambria Math" w:hAnsi="Cambria Math"/>
+          </w:rPr>
+          <m:t>d&gt;0.7*</m:t>
+        </m:r>
+        <m:sSub>
+          <m:sSubPr>
+            <m:ctrlPr>
+              <w:rPr>
+                <w:rFonts w:ascii="Cambria Math" w:hAnsi="Cambria Math"/>
+                <w:i/>
+              </w:rPr>
+            </m:ctrlPr>
+          </m:sSubPr>
+          <m:e>
+            <m:r>
+              <w:rPr>
+                <w:rFonts w:ascii="Cambria Math" w:hAnsi="Cambria Math"/>
+              </w:rPr>
+              <m:t>R</m:t>
+            </m:r>
+          </m:e>
+          <m:sub>
+            <m:r>
+              <w:rPr>
+                <w:rFonts w:ascii="Cambria Math" w:hAnsi="Cambria Math"/>
+              </w:rPr>
+              <m:t>t</m:t>
+            </m:r>
+          </m:sub>
+        </m:sSub>
+      </m:oMath>
+    </w:p>
+    <w:p>
+      <w:r>
+        <w:tab/>
+      </w:r>
+      <w:r>
+        <w:tab/>
+        <w:t xml:space="preserve">If </w:t>
+      </w:r>
+      <m:oMath>
+        <m:r>
+          <w:rPr>
+            <w:rFonts w:ascii="Cambria Math" w:hAnsi="Cambria Math"/>
+          </w:rPr>
+          <m:t>θ&lt;0.15</m:t>
+        </m:r>
+      </m:oMath>
+    </w:p>
+    <w:p>
+      <w:r>
+        <w:tab/>
+      </w:r>
+      <w:r>
+        <w:tab/>
+      </w:r>
+      <w:r>
+        <w:tab/>
+      </w:r>
+      <m:oMath>
+        <m:sSub>
+          <m:sSubPr>
+            <m:ctrlPr>
+              <w:rPr>
+                <w:rFonts w:ascii="Cambria Math" w:hAnsi="Cambria Math"/>
+                <w:i/>
+              </w:rPr>
+            </m:ctrlPr>
+          </m:sSubPr>
+          <m:e>
+            <m:r>
+              <w:rPr>
+                <w:rFonts w:ascii="Cambria Math" w:hAnsi="Cambria Math"/>
+              </w:rPr>
+              <m:t>ω</m:t>
+            </m:r>
+          </m:e>
+          <m:sub>
+            <m:r>
+              <w:rPr>
+                <w:rFonts w:ascii="Cambria Math" w:hAnsi="Cambria Math"/>
+              </w:rPr>
+              <m:t>t</m:t>
+            </m:r>
+          </m:sub>
+        </m:sSub>
+        <m:r>
+          <w:rPr>
+            <w:rFonts w:ascii="Cambria Math" w:hAnsi="Cambria Math"/>
+          </w:rPr>
+          <m:t>=-0.14</m:t>
+        </m:r>
+      </m:oMath>
+    </w:p>
+    <w:p>
+      <w:r>
+        <w:tab/>
+      </w:r>
+      <w:r>
+        <w:tab/>
+        <w:t xml:space="preserve">Else if </w:t>
+      </w:r>
+      <m:oMath>
+        <m:r>
+          <w:rPr>
+            <w:rFonts w:ascii="Cambria Math" w:hAnsi="Cambria Math"/>
+          </w:rPr>
+          <m:t>θ&gt;2π-0.15</m:t>
+        </m:r>
+      </m:oMath>
+    </w:p>
+    <w:p>
+      <w:r>
+        <w:tab/>
+      </w:r>
+      <w:r>
+        <w:tab/>
+      </w:r>
+      <w:r>
+        <w:tab/>
+      </w:r>
+      <m:oMath>
+        <m:sSub>
+          <m:sSubPr>
+            <m:ctrlPr>
+              <w:rPr>
+                <w:rFonts w:ascii="Cambria Math" w:hAnsi="Cambria Math"/>
+                <w:i/>
+              </w:rPr>
+            </m:ctrlPr>
+          </m:sSubPr>
+          <m:e>
+            <m:r>
+              <w:rPr>
+                <w:rFonts w:ascii="Cambria Math" w:hAnsi="Cambria Math"/>
+              </w:rPr>
+              <m:t>ω</m:t>
+            </m:r>
+          </m:e>
+          <m:sub>
+            <m:r>
+              <w:rPr>
+                <w:rFonts w:ascii="Cambria Math" w:hAnsi="Cambria Math"/>
+              </w:rPr>
+              <m:t>t</m:t>
+            </m:r>
+          </m:sub>
+        </m:sSub>
+        <m:r>
+          <w:rPr>
+            <w:rFonts w:ascii="Cambria Math" w:hAnsi="Cambria Math"/>
+          </w:rPr>
+          <m:t>=0.14</m:t>
+        </m:r>
+      </m:oMath>
+    </w:p>
+    <w:p>
+      <w:r>
+        <w:tab/>
+        <w:t>Else</w:t>
+      </w:r>
+    </w:p>
+    <w:p>
+      <w:r>
+        <w:tab/>
+      </w:r>
+      <w:r>
+        <w:tab/>
+        <w:t xml:space="preserve">If </w:t>
+      </w:r>
+      <m:oMath>
+        <m:r>
+          <w:rPr>
+            <w:rFonts w:ascii="Cambria Math" w:hAnsi="Cambria Math"/>
+          </w:rPr>
+          <m:t>θ&lt;1.1</m:t>
+        </m:r>
+      </m:oMath>
+    </w:p>
+    <w:p>
+      <w:r>
+        <w:tab/>
+      </w:r>
+      <w:r>
+        <w:tab/>
+      </w:r>
+      <w:r>
+        <w:tab/>
+      </w:r>
+      <m:oMath>
+        <m:sSub>
+          <m:sSubPr>
+            <m:ctrlPr>
+              <w:rPr>
+                <w:rFonts w:ascii="Cambria Math" w:hAnsi="Cambria Math"/>
+                <w:i/>
+              </w:rPr>
+            </m:ctrlPr>
+          </m:sSubPr>
+          <m:e>
+            <m:r>
+              <w:rPr>
+                <w:rFonts w:ascii="Cambria Math" w:hAnsi="Cambria Math"/>
+              </w:rPr>
+              <m:t>ω</m:t>
+            </m:r>
+          </m:e>
+          <m:sub>
+            <m:r>
+              <w:rPr>
+                <w:rFonts w:ascii="Cambria Math" w:hAnsi="Cambria Math"/>
+              </w:rPr>
+              <m:t>t</m:t>
+            </m:r>
+          </m:sub>
+        </m:sSub>
+        <m:r>
+          <w:rPr>
+            <w:rFonts w:ascii="Cambria Math" w:hAnsi="Cambria Math"/>
+          </w:rPr>
+          <m:t>=-1</m:t>
+        </m:r>
+      </m:oMath>
+    </w:p>
+    <w:p>
+      <w:r>
+        <w:tab/>
+      </w:r>
+      <w:r>
+        <w:tab/>
+        <w:t xml:space="preserve">Else if </w:t>
+      </w:r>
+      <m:oMath>
+        <m:r>
+          <w:rPr>
+            <w:rFonts w:ascii="Cambria Math" w:hAnsi="Cambria Math"/>
+          </w:rPr>
+          <m:t>θ&gt;2π-1.1</m:t>
+        </m:r>
+      </m:oMath>
+    </w:p>
+    <w:p>
+      <w:r>
+        <w:tab/>
+      </w:r>
+      <w:r>
+        <w:tab/>
+      </w:r>
+      <w:r>
+        <w:tab/>
+      </w:r>
+      <m:oMath>
+        <m:sSub>
+          <m:sSubPr>
+            <m:ctrlPr>
+              <w:rPr>
+                <w:rFonts w:ascii="Cambria Math" w:hAnsi="Cambria Math"/>
+                <w:i/>
+              </w:rPr>
+            </m:ctrlPr>
+          </m:sSubPr>
+          <m:e>
+            <m:r>
+              <w:rPr>
+                <w:rFonts w:ascii="Cambria Math" w:hAnsi="Cambria Math"/>
+              </w:rPr>
+              <m:t>ω</m:t>
+            </m:r>
+          </m:e>
+          <m:sub>
+            <m:r>
+              <w:rPr>
+                <w:rFonts w:ascii="Cambria Math" w:hAnsi="Cambria Math"/>
+              </w:rPr>
+              <m:t>t</m:t>
+            </m:r>
+          </m:sub>
+        </m:sSub>
+        <m:r>
+          <w:rPr>
+            <w:rFonts w:ascii="Cambria Math" w:hAnsi="Cambria Math"/>
+          </w:rPr>
+          <m:t>=1</m:t>
+        </m:r>
+      </m:oMath>
+    </w:p>
+    <w:p>
+      <w:r>
+        <w:tab/>
+      </w:r>
+      <m:oMath>
+        <m:sSub>
+          <m:sSubPr>
+            <m:ctrlPr>
+              <w:rPr>
+                <w:rFonts w:ascii="Cambria Math" w:hAnsi="Cambria Math"/>
+                <w:i/>
+              </w:rPr>
+            </m:ctrlPr>
+          </m:sSubPr>
+          <m:e>
+            <m:sSup>
+              <m:sSupPr>
+                <m:ctrlPr>
+                  <w:rPr>
+                    <w:rFonts w:ascii="Cambria Math" w:hAnsi="Cambria Math"/>
+                    <w:i/>
+                  </w:rPr>
+                </m:ctrlPr>
+              </m:sSupPr>
+              <m:e>
+                <m:r>
+                  <w:rPr>
+                    <w:rFonts w:ascii="Cambria Math" w:hAnsi="Cambria Math"/>
+                  </w:rPr>
+                  <m:t>θ</m:t>
+                </m:r>
+              </m:e>
+              <m:sup>
+                <m:r>
+                  <w:rPr>
+                    <w:rFonts w:ascii="Cambria Math" w:hAnsi="Cambria Math"/>
+                  </w:rPr>
+                  <m:t>'</m:t>
+                </m:r>
+              </m:sup>
+            </m:sSup>
+          </m:e>
+          <m:sub>
+            <m:r>
+              <w:rPr>
+                <w:rFonts w:ascii="Cambria Math" w:hAnsi="Cambria Math"/>
+              </w:rPr>
+              <m:t>t</m:t>
+            </m:r>
+          </m:sub>
+        </m:sSub>
+        <m:d>
+          <m:dPr>
+            <m:ctrlPr>
+              <w:rPr>
+                <w:rFonts w:ascii="Cambria Math" w:hAnsi="Cambria Math"/>
+                <w:i/>
+              </w:rPr>
+            </m:ctrlPr>
+          </m:dPr>
+          <m:e>
+            <m:r>
+              <w:rPr>
+                <w:rFonts w:ascii="Cambria Math" w:hAnsi="Cambria Math"/>
+              </w:rPr>
+              <m:t>t</m:t>
+            </m:r>
+          </m:e>
+        </m:d>
+        <m:r>
+          <w:rPr>
+            <w:rFonts w:ascii="Cambria Math" w:hAnsi="Cambria Math"/>
+          </w:rPr>
+          <m:t>=</m:t>
+        </m:r>
+        <m:f>
+          <m:fPr>
+            <m:ctrlPr>
+              <w:rPr>
+                <w:rFonts w:ascii="Cambria Math" w:hAnsi="Cambria Math"/>
+                <w:i/>
+              </w:rPr>
+            </m:ctrlPr>
+          </m:fPr>
+          <m:num>
+            <m:sSub>
+              <m:sSubPr>
+                <m:ctrlPr>
+                  <w:rPr>
+                    <w:rFonts w:ascii="Cambria Math" w:hAnsi="Cambria Math"/>
+                    <w:i/>
+                  </w:rPr>
+                </m:ctrlPr>
+              </m:sSubPr>
+              <m:e>
+                <m:r>
+                  <w:rPr>
+                    <w:rFonts w:ascii="Cambria Math" w:hAnsi="Cambria Math"/>
+                  </w:rPr>
+                  <m:t>S</m:t>
+                </m:r>
+              </m:e>
+              <m:sub>
+                <m:r>
+                  <w:rPr>
+                    <w:rFonts w:ascii="Cambria Math" w:hAnsi="Cambria Math"/>
+                  </w:rPr>
+                  <m:t>t</m:t>
+                </m:r>
+              </m:sub>
+            </m:sSub>
+          </m:num>
+          <m:den>
+            <m:sSub>
+              <m:sSubPr>
+                <m:ctrlPr>
+                  <w:rPr>
+                    <w:rFonts w:ascii="Cambria Math" w:hAnsi="Cambria Math"/>
+                    <w:i/>
+                  </w:rPr>
+                </m:ctrlPr>
+              </m:sSubPr>
+              <m:e>
+                <m:r>
+                  <w:rPr>
+                    <w:rFonts w:ascii="Cambria Math" w:hAnsi="Cambria Math"/>
+                  </w:rPr>
+                  <m:t>R</m:t>
+                </m:r>
+              </m:e>
+              <m:sub>
+                <m:r>
+                  <w:rPr>
+                    <w:rFonts w:ascii="Cambria Math" w:hAnsi="Cambria Math"/>
+                  </w:rPr>
+                  <m:t>t</m:t>
+                </m:r>
+              </m:sub>
+            </m:sSub>
+          </m:den>
+        </m:f>
+        <m:sSub>
+          <m:sSubPr>
+            <m:ctrlPr>
+              <w:rPr>
+                <w:rFonts w:ascii="Cambria Math" w:hAnsi="Cambria Math"/>
+                <w:i/>
+              </w:rPr>
+            </m:ctrlPr>
+          </m:sSubPr>
+          <m:e>
+            <m:r>
+              <w:rPr>
+                <w:rFonts w:ascii="Cambria Math" w:hAnsi="Cambria Math"/>
+              </w:rPr>
+              <m:t>ω</m:t>
+            </m:r>
+          </m:e>
+          <m:sub>
+            <m:r>
+              <w:rPr>
+                <w:rFonts w:ascii="Cambria Math" w:hAnsi="Cambria Math"/>
+              </w:rPr>
+              <m:t>t</m:t>
+            </m:r>
+          </m:sub>
+        </m:sSub>
+      </m:oMath>
+    </w:p>
+    <w:p>
+      <w:pPr>
+        <w:widowControl/>
+        <w:jc w:val="left"/>
+      </w:pPr>
+    </w:p>
+    <w:p>
+      <w:pPr>
+        <w:widowControl/>
+        <w:jc w:val="left"/>
+        <w:rPr>
+          <w:b/>
+        </w:rPr>
+      </w:pPr>
+      <w:r>
+        <w:rPr>
+          <w:b/>
+        </w:rPr>
+        <w:t>Matlab Code:</w:t>
+      </w:r>
+    </w:p>
+    <w:p>
+      <w:pPr>
+        <w:widowControl/>
+        <w:jc w:val="left"/>
+      </w:pPr>
+    </w:p>
+    <w:p>
+      <w:pPr>
+        <w:spacing w:line="240" w:lineRule="exact"/>
+        <w:rPr>
+          <w:sz w:val="22"/>
+        </w:rPr>
+      </w:pPr>
+      <w:r>
+        <w:rPr>
+          <w:noProof/>
+        </w:rPr>
+        <mc:AlternateContent>
+          <mc:Choice Requires="wps">
+            <w:drawing>
+              <wp:anchor distT="0" distB="0" distL="114300" distR="114300" simplePos="0" relativeHeight="251687936" behindDoc="0" locked="0" layoutInCell="1" allowOverlap="1" wp14:anchorId="25F2F887" wp14:editId="46718EC0">
+                <wp:simplePos x="0" y="0"/>
+                <wp:positionH relativeFrom="column">
+                  <wp:posOffset>-56584</wp:posOffset>
+                </wp:positionH>
+                <wp:positionV relativeFrom="paragraph">
+                  <wp:posOffset>-36214</wp:posOffset>
+                </wp:positionV>
+                <wp:extent cx="2965519" cy="1270654"/>
+                <wp:effectExtent l="0" t="0" r="31750" b="24765"/>
+                <wp:wrapNone/>
+                <wp:docPr id="22" name="矩形 22"/>
+                <wp:cNvGraphicFramePr/>
+                <a:graphic xmlns:a="http://schemas.openxmlformats.org/drawingml/2006/main">
+                  <a:graphicData uri="http://schemas.microsoft.com/office/word/2010/wordprocessingShape">
+                    <wps:wsp>
+                      <wps:cNvSpPr/>
+                      <wps:spPr>
+                        <a:xfrm>
+                          <a:off x="0" y="0"/>
+                          <a:ext cx="2965519" cy="1270654"/>
+                        </a:xfrm>
+                        <a:prstGeom prst="rect">
+                          <a:avLst/>
+                        </a:prstGeom>
+                        <a:noFill/>
+                        <a:ln>
+                          <a:solidFill>
+                            <a:schemeClr val="tx1"/>
+                          </a:solidFill>
+                        </a:ln>
+                      </wps:spPr>
+                      <wps:style>
+                        <a:lnRef idx="2">
+                          <a:schemeClr val="accent1">
+                            <a:shade val="50000"/>
+                          </a:schemeClr>
+                        </a:lnRef>
+                        <a:fillRef idx="1">
+                          <a:schemeClr val="accent1"/>
+                        </a:fillRef>
+                        <a:effectRef idx="0">
+                          <a:schemeClr val="accent1"/>
+                        </a:effectRef>
+                        <a:fontRef idx="minor">
+                          <a:schemeClr val="lt1"/>
+                        </a:fontRef>
+                      </wps:style>
+                      <wps:bodyPr rot="0" spcFirstLastPara="0" vertOverflow="overflow" horzOverflow="overflow" vert="horz" wrap="square" lIns="91440" tIns="45720" rIns="91440" bIns="45720" numCol="1" spcCol="0" rtlCol="0" fromWordArt="0" anchor="ctr" anchorCtr="0" forceAA="0" compatLnSpc="1">
+                        <a:prstTxWarp prst="textNoShape">
+                          <a:avLst/>
+                        </a:prstTxWarp>
+                        <a:noAutofit/>
+                      </wps:bodyPr>
+                    </wps:wsp>
+                  </a:graphicData>
+                </a:graphic>
+                <wp14:sizeRelH relativeFrom="margin">
+                  <wp14:pctWidth>0</wp14:pctWidth>
+                </wp14:sizeRelH>
+                <wp14:sizeRelV relativeFrom="margin">
+                  <wp14:pctHeight>0</wp14:pctHeight>
+                </wp14:sizeRelV>
+              </wp:anchor>
+            </w:drawing>
+          </mc:Choice>
+          <mc:Fallback>
+            <w:pict>
+              <v:rect w14:anchorId="138CFABB" id="矩形 22" o:spid="_x0000_s1026" style="position:absolute;left:0;text-align:left;margin-left:-4.45pt;margin-top:-2.8pt;width:233.5pt;height:100.05pt;z-index:251687936;visibility:visible;mso-wrap-style:square;mso-width-percent:0;mso-height-percent:0;mso-wrap-distance-left:9pt;mso-wrap-distance-top:0;mso-wrap-distance-right:9pt;mso-wrap-distance-bottom:0;mso-position-horizontal:absolute;mso-position-horizontal-relative:text;mso-position-vertical:absolute;mso-position-vertical-relative:text;mso-width-percent:0;mso-height-percent:0;mso-width-relative:margin;mso-height-relative:margin;v-text-anchor:middle" o:gfxdata="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" filled="f" strokecolor="black [3213]" strokeweight="1pt"/>
+            </w:pict>
+          </mc:Fallback>
+        </mc:AlternateContent>
+      </w:r>
+      <w:r>
+        <w:rPr>
+          <w:sz w:val="22"/>
+        </w:rPr>
+        <w:t>function ret_ang = anglenormalize(theta)</w:t>
+      </w:r>
+    </w:p>
+    <w:p>
+      <w:pPr>
+        <w:spacing w:line="240" w:lineRule="exact"/>
+        <w:rPr>
+          <w:sz w:val="22"/>
+        </w:rPr>
+      </w:pPr>
+      <w:r>
+        <w:rPr>
+          <w:sz w:val="22"/>
+        </w:rPr>
+        <w:t>while (theta &lt; 0)</w:t>
+      </w:r>
+    </w:p>
+    <w:p>
+      <w:pPr>
+        <w:spacing w:line="240" w:lineRule="exact"/>
+        <w:rPr>
+          <w:sz w:val="22"/>
+        </w:rPr>
+      </w:pPr>
+      <w:r>
+        <w:rPr>
+          <w:sz w:val="22"/>
+        </w:rPr>
+        <w:t xml:space="preserve">    theta = theta + 2*pi;</w:t>
+      </w:r>
+    </w:p>
+    <w:p>
+      <w:pPr>
+        <w:spacing w:line="240" w:lineRule="exact"/>
+        <w:rPr>
+          <w:sz w:val="22"/>
+        </w:rPr>
+      </w:pPr>
+      <w:r>
+        <w:rPr>
+          <w:sz w:val="22"/>
+        </w:rPr>
+        <w:t>end</w:t>
+      </w:r>
+    </w:p>
+    <w:p>
+      <w:pPr>
+        <w:spacing w:line="240" w:lineRule="exact"/>
+        <w:rPr>
+          <w:sz w:val="22"/>
+        </w:rPr>
+      </w:pPr>
+      <w:r>
+        <w:rPr>
+          <w:sz w:val="22"/>
+        </w:rPr>
+        <w:t>while (theta &gt;= 2*pi)</w:t>
+      </w:r>
+    </w:p>
+    <w:p>
+      <w:pPr>
+        <w:spacing w:line="240" w:lineRule="exact"/>
+        <w:rPr>
+          <w:sz w:val="22"/>
+        </w:rPr>
+      </w:pPr>
+      <w:r>
+        <w:rPr>
+          <w:sz w:val="22"/>
+        </w:rPr>
+        <w:t xml:space="preserve">    theta = theta - 2*pi;</w:t>
+      </w:r>
+    </w:p>
+    <w:p>
+      <w:pPr>
+        <w:spacing w:line="240" w:lineRule="exact"/>
+        <w:rPr>
+          <w:sz w:val="22"/>
+        </w:rPr>
+      </w:pPr>
+      <w:r>
+        <w:rPr>
+          <w:sz w:val="22"/>
+        </w:rPr>
+        <w:t>end</w:t>
+      </w:r>
+    </w:p>
+    <w:p>
+      <w:pPr>
+        <w:spacing w:line="240" w:lineRule="exact"/>
+        <w:rPr>
+          <w:sz w:val="22"/>
+        </w:rPr>
+      </w:pPr>
+      <w:r>
+        <w:rPr>
+          <w:sz w:val="22"/>
+        </w:rPr>
+        <w:t>ret_ang = theta;</w:t>
+      </w:r>
+    </w:p>
+    <w:p>
+      <w:pPr>
+        <w:jc w:val="center"/>
+        <w:rPr>
+          <w:b/>
+        </w:rPr>
+      </w:pPr>
+      <w:r>
+        <w:rPr>
+          <w:b/>
+        </w:rPr>
+        <w:t>anglenormalize.m</w:t>
+      </w:r>
+    </w:p>
+    <w:p>
+      <w:pPr>
+        <w:widowControl/>
+        <w:jc w:val="left"/>
+        <w:rPr>
+          <w:b/>
+        </w:rPr>
+      </w:pPr>
+      <w:r>
+        <w:rPr>
+          <w:b/>
+        </w:rPr>
+        <w:br w:type="page"/>
+      </w:r>
+    </w:p>
+    <w:p>
+      <w:pPr>
+        <w:spacing w:line="240" w:lineRule="exact"/>
+        <w:rPr>
+          <w:sz w:val="22"/>
+        </w:rPr>
+      </w:pPr>
+      <w:r>
+        <w:rPr>
+          <w:noProof/>
+        </w:rPr>
+        <w:lastRenderedPageBreak/>
+        <mc:AlternateContent>
+          <mc:Choice Requires="wps">
+            <w:drawing>
+              <wp:anchor distT="0" distB="0" distL="114300" distR="114300" simplePos="0" relativeHeight="251689984" behindDoc="0" locked="0" layoutInCell="1" allowOverlap="1" wp14:anchorId="6EF64008" wp14:editId="18514A76">
+                <wp:simplePos x="0" y="0"/>
+                <wp:positionH relativeFrom="column">
+                  <wp:posOffset>-56585</wp:posOffset>
+                </wp:positionH>
+                <wp:positionV relativeFrom="paragraph">
+                  <wp:posOffset>-36214</wp:posOffset>
+                </wp:positionV>
+                <wp:extent cx="3651319" cy="7493654"/>
+                <wp:effectExtent l="0" t="0" r="31750" b="24765"/>
+                <wp:wrapNone/>
+                <wp:docPr id="23" name="矩形 23"/>
+                <wp:cNvGraphicFramePr/>
+                <a:graphic xmlns:a="http://schemas.openxmlformats.org/drawingml/2006/main">
+                  <a:graphicData uri="http://schemas.microsoft.com/office/word/2010/wordprocessingShape">
+                    <wps:wsp>
+                      <wps:cNvSpPr/>
+                      <wps:spPr>
+                        <a:xfrm>
+                          <a:off x="0" y="0"/>
+                          <a:ext cx="3651319" cy="7493654"/>
+                        </a:xfrm>
+                        <a:prstGeom prst="rect">
+                          <a:avLst/>
+                        </a:prstGeom>
+                        <a:noFill/>
+                        <a:ln>
+                          <a:solidFill>
+                            <a:schemeClr val="tx1"/>
+                          </a:solidFill>
+                        </a:ln>
+                      </wps:spPr>
+                      <wps:style>
+                        <a:lnRef idx="2">
+                          <a:schemeClr val="accent1">
+                            <a:shade val="50000"/>
+                          </a:schemeClr>
+                        </a:lnRef>
+                        <a:fillRef idx="1">
+                          <a:schemeClr val="accent1"/>
+                        </a:fillRef>
+                        <a:effectRef idx="0">
+                          <a:schemeClr val="accent1"/>
+                        </a:effectRef>
+                        <a:fontRef idx="minor">
+                          <a:schemeClr val="lt1"/>
+                        </a:fontRef>
+                      </wps:style>
+                      <wps:bodyPr rot="0" spcFirstLastPara="0" vertOverflow="overflow" horzOverflow="overflow" vert="horz" wrap="square" lIns="91440" tIns="45720" rIns="91440" bIns="45720" numCol="1" spcCol="0" rtlCol="0" fromWordArt="0" anchor="ctr" anchorCtr="0" forceAA="0" compatLnSpc="1">
+                        <a:prstTxWarp prst="textNoShape">
+                          <a:avLst/>
+                        </a:prstTxWarp>
+                        <a:noAutofit/>
+                      </wps:bodyPr>
+                    </wps:wsp>
+                  </a:graphicData>
+                </a:graphic>
+                <wp14:sizeRelH relativeFrom="margin">
+                  <wp14:pctWidth>0</wp14:pctWidth>
+                </wp14:sizeRelH>
+                <wp14:sizeRelV relativeFrom="margin">
+                  <wp14:pctHeight>0</wp14:pctHeight>
+                </wp14:sizeRelV>
+              </wp:anchor>
+            </w:drawing>
+          </mc:Choice>
+          <mc:Fallback>
+            <w:pict>
+              <v:rect w14:anchorId="59202A89" id="矩形 23" o:spid="_x0000_s1026" style="position:absolute;left:0;text-align:left;margin-left:-4.45pt;margin-top:-2.8pt;width:287.5pt;height:590.05pt;z-index:251689984;visibility:visible;mso-wrap-style:square;mso-width-percent:0;mso-height-percent:0;mso-wrap-distance-left:9pt;mso-wrap-distance-top:0;mso-wrap-distance-right:9pt;mso-wrap-distance-bottom:0;mso-position-horizontal:absolute;mso-position-horizontal-relative:text;mso-position-vertical:absolute;mso-position-vertical-relative:text;mso-width-percent:0;mso-height-percent:0;mso-width-relative:margin;mso-height-relative:margin;v-text-anchor:middle" o:gfxdata="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" filled="f" strokecolor="black [3213]" strokeweight="1pt"/>
+            </w:pict>
+          </mc:Fallback>
+        </mc:AlternateContent>
+      </w:r>
+      <w:r>
+        <w:rPr>
+          <w:sz w:val="22"/>
+        </w:rPr>
+        <w:t>function [dP,halt,direction] = q5d_fun(t,P,flag)</w:t>
+      </w:r>
+    </w:p>
+    <w:p>
+      <w:pPr>
+        <w:spacing w:line="240" w:lineRule="exact"/>
+        <w:rPr>
+          <w:sz w:val="22"/>
+        </w:rPr>
+      </w:pPr>
+      <w:r>
+        <w:rPr>
+          <w:sz w:val="22"/>
+        </w:rPr>
+        <w:t>% P is position 6-d vector [x_p, y_p, theta_p, x_t, y_t, theta_t]</w:t>
+      </w:r>
+    </w:p>
+    <w:p>
+      <w:pPr>
+        <w:spacing w:line="240" w:lineRule="exact"/>
+        <w:rPr>
+          <w:sz w:val="22"/>
+        </w:rPr>
+      </w:pPr>
+      <w:r>
+        <w:rPr>
+          <w:sz w:val="22"/>
+        </w:rPr>
+        <w:t>% dP is the change of P</w:t>
+      </w:r>
+    </w:p>
+    <w:p>
+      <w:pPr>
+        <w:spacing w:line="240" w:lineRule="exact"/>
+        <w:rPr>
+          <w:sz w:val="22"/>
+        </w:rPr>
+      </w:pPr>
+      <w:r>
+        <w:rPr>
+          <w:sz w:val="22"/>
+        </w:rPr>
+        <w:t>global RT SP ST D HD AST</w:t>
+      </w:r>
+    </w:p>
+    <w:p>
+      <w:pPr>
+        <w:spacing w:line="240" w:lineRule="exact"/>
+        <w:rPr>
+          <w:sz w:val="22"/>
+        </w:rPr>
+      </w:pPr>
+      <w:r>
+        <w:rPr>
+          <w:sz w:val="22"/>
+        </w:rPr>
+        <w:t>pp = [P(1); P(2); P(3)]; % pursuer position</w:t>
+      </w:r>
+    </w:p>
+    <w:p>
+      <w:pPr>
+        <w:spacing w:line="240" w:lineRule="exact"/>
+        <w:rPr>
+          <w:sz w:val="22"/>
+        </w:rPr>
+      </w:pPr>
+      <w:r>
+        <w:rPr>
+          <w:sz w:val="22"/>
+        </w:rPr>
+        <w:t>tp = [P(4); P(5); P(6)]; % target position</w:t>
+      </w:r>
+    </w:p>
+    <w:p>
+      <w:pPr>
+        <w:spacing w:line="240" w:lineRule="exact"/>
+        <w:rPr>
+          <w:sz w:val="22"/>
+        </w:rPr>
+      </w:pPr>
+      <w:r>
+        <w:rPr>
+          <w:sz w:val="22"/>
+        </w:rPr>
+        <w:t>% calculate distance between pursuer and target</w:t>
+      </w:r>
+    </w:p>
+    <w:p>
+      <w:pPr>
+        <w:spacing w:line="240" w:lineRule="exact"/>
+        <w:rPr>
+          <w:sz w:val="22"/>
+        </w:rPr>
+      </w:pPr>
+      <w:r>
+        <w:rPr>
+          <w:sz w:val="22"/>
+        </w:rPr>
+        <w:t>dp = tp - pp;</w:t>
+      </w:r>
+    </w:p>
+    <w:p>
+      <w:pPr>
+        <w:spacing w:line="240" w:lineRule="exact"/>
+        <w:rPr>
+          <w:sz w:val="22"/>
+        </w:rPr>
+      </w:pPr>
+      <w:r>
+        <w:rPr>
+          <w:sz w:val="22"/>
+        </w:rPr>
+        <w:t>distance = norm([dp(1) dp(2)], 2);</w:t>
+      </w:r>
+    </w:p>
+    <w:p>
+      <w:pPr>
+        <w:spacing w:line="240" w:lineRule="exact"/>
+        <w:rPr>
+          <w:sz w:val="22"/>
+        </w:rPr>
+      </w:pPr>
+      <w:r>
+        <w:rPr>
+          <w:sz w:val="22"/>
+        </w:rPr>
+        <w:t>if nargin&lt;3 | isempty(flag)</w:t>
+      </w:r>
+    </w:p>
+    <w:p>
+      <w:pPr>
+        <w:spacing w:line="240" w:lineRule="exact"/>
+        <w:rPr>
+          <w:sz w:val="22"/>
+        </w:rPr>
+      </w:pPr>
+      <w:r>
+        <w:rPr>
+          <w:sz w:val="22"/>
+        </w:rPr>
+        <w:t xml:space="preserve">  % calculate theta_d</w:t>
+      </w:r>
+    </w:p>
+    <w:p>
+      <w:pPr>
+        <w:spacing w:line="240" w:lineRule="exact"/>
+        <w:rPr>
+          <w:sz w:val="22"/>
+        </w:rPr>
+      </w:pPr>
+      <w:r>
+        <w:rPr>
+          <w:sz w:val="22"/>
+        </w:rPr>
+        <w:t xml:space="preserve">  theta_d = dire(P(4), P(5), P(1), P(2), P(3));</w:t>
+      </w:r>
+    </w:p>
+    <w:p>
+      <w:pPr>
+        <w:spacing w:line="240" w:lineRule="exact"/>
+        <w:rPr>
+          <w:sz w:val="22"/>
+        </w:rPr>
+      </w:pPr>
+      <w:r>
+        <w:rPr>
+          <w:sz w:val="22"/>
+        </w:rPr>
+        <w:t xml:space="preserve">  % calculate pursuer position change</w:t>
+      </w:r>
+    </w:p>
+    <w:p>
+      <w:pPr>
+        <w:spacing w:line="240" w:lineRule="exact"/>
+        <w:rPr>
+          <w:sz w:val="22"/>
+        </w:rPr>
+      </w:pPr>
+      <w:r>
+        <w:rPr>
+          <w:sz w:val="22"/>
+        </w:rPr>
+        <w:t xml:space="preserve">  dP(1) = SP*cos(P(3));</w:t>
+      </w:r>
+    </w:p>
+    <w:p>
+      <w:pPr>
+        <w:spacing w:line="240" w:lineRule="exact"/>
+        <w:rPr>
+          <w:sz w:val="22"/>
+        </w:rPr>
+      </w:pPr>
+      <w:r>
+        <w:rPr>
+          <w:sz w:val="22"/>
+        </w:rPr>
+        <w:t xml:space="preserve">  dP(2) = SP*sin(P(3));</w:t>
+      </w:r>
+    </w:p>
+    <w:p>
+      <w:pPr>
+        <w:spacing w:line="240" w:lineRule="exact"/>
+        <w:rPr>
+          <w:sz w:val="22"/>
+        </w:rPr>
+      </w:pPr>
+      <w:r>
+        <w:rPr>
+          <w:sz w:val="22"/>
+        </w:rPr>
+        <w:t xml:space="preserve">  dP(3) = SP*((theta_d - P(3) / (abs(theta_d - P(3)) + D)));</w:t>
+      </w:r>
+    </w:p>
+    <w:p>
+      <w:pPr>
+        <w:spacing w:line="240" w:lineRule="exact"/>
+        <w:rPr>
+          <w:sz w:val="22"/>
+        </w:rPr>
+      </w:pPr>
+      <w:r>
+        <w:rPr>
+          <w:sz w:val="22"/>
+        </w:rPr>
+        <w:t xml:space="preserve">  % calculate target position change</w:t>
+      </w:r>
+    </w:p>
+    <w:p>
+      <w:pPr>
+        <w:spacing w:line="240" w:lineRule="exact"/>
+        <w:rPr>
+          <w:sz w:val="22"/>
+        </w:rPr>
+      </w:pPr>
+      <w:r>
+        <w:rPr>
+          <w:sz w:val="22"/>
+        </w:rPr>
+        <w:t xml:space="preserve">  dP(4) = ST*cos(P(6));</w:t>
+      </w:r>
+    </w:p>
+    <w:p>
+      <w:pPr>
+        <w:spacing w:line="240" w:lineRule="exact"/>
+        <w:rPr>
+          <w:sz w:val="22"/>
+        </w:rPr>
+      </w:pPr>
+      <w:r>
+        <w:rPr>
+          <w:sz w:val="22"/>
+        </w:rPr>
+        <w:t xml:space="preserve">  dP(5) = ST*sin(P(6));</w:t>
+      </w:r>
+    </w:p>
+    <w:p>
+      <w:pPr>
+        <w:spacing w:line="240" w:lineRule="exact"/>
+        <w:rPr>
+          <w:sz w:val="22"/>
+        </w:rPr>
+      </w:pPr>
+      <w:r>
+        <w:rPr>
+          <w:sz w:val="22"/>
+        </w:rPr>
+        <w:t xml:space="preserve">  % calculate turning angle change of target</w:t>
+      </w:r>
+    </w:p>
+    <w:p>
+      <w:pPr>
+        <w:spacing w:line="240" w:lineRule="exact"/>
+        <w:rPr>
+          <w:sz w:val="22"/>
+        </w:rPr>
+      </w:pPr>
+      <w:r>
+        <w:rPr>
+          <w:sz w:val="22"/>
+        </w:rPr>
+        <w:t xml:space="preserve">  n_theta_p = anglenormalize(P(3));</w:t>
+      </w:r>
+    </w:p>
+    <w:p>
+      <w:pPr>
+        <w:spacing w:line="240" w:lineRule="exact"/>
+        <w:rPr>
+          <w:sz w:val="22"/>
+        </w:rPr>
+      </w:pPr>
+      <w:r>
+        <w:rPr>
+          <w:sz w:val="22"/>
+        </w:rPr>
+        <w:t xml:space="preserve">  n_theta_t = anglenormalize(P(6));</w:t>
+      </w:r>
+    </w:p>
+    <w:p>
+      <w:pPr>
+        <w:spacing w:line="240" w:lineRule="exact"/>
+        <w:rPr>
+          <w:sz w:val="22"/>
+        </w:rPr>
+      </w:pPr>
+      <w:r>
+        <w:rPr>
+          <w:sz w:val="22"/>
+        </w:rPr>
+        <w:t xml:space="preserve">  if n_theta_p &gt; n_theta_t</w:t>
+      </w:r>
+    </w:p>
+    <w:p>
+      <w:pPr>
+        <w:spacing w:line="240" w:lineRule="exact"/>
+        <w:rPr>
+          <w:sz w:val="22"/>
+        </w:rPr>
+      </w:pPr>
+      <w:r>
+        <w:rPr>
+          <w:sz w:val="22"/>
+        </w:rPr>
+        <w:t xml:space="preserve">      n_diff_theta = n_theta_p - n_theta_t;</w:t>
+      </w:r>
+    </w:p>
+    <w:p>
+      <w:pPr>
+        <w:spacing w:line="240" w:lineRule="exact"/>
+        <w:rPr>
+          <w:sz w:val="22"/>
+        </w:rPr>
+      </w:pPr>
+      <w:r>
+        <w:rPr>
+          <w:sz w:val="22"/>
+        </w:rPr>
+        <w:t xml:space="preserve">  else</w:t>
+      </w:r>
+    </w:p>
+    <w:p>
+      <w:pPr>
+        <w:spacing w:line="240" w:lineRule="exact"/>
+        <w:rPr>
+          <w:sz w:val="22"/>
+        </w:rPr>
+      </w:pPr>
+      <w:r>
+        <w:rPr>
+          <w:sz w:val="22"/>
+        </w:rPr>
+        <w:t xml:space="preserve">      n_diff_theta = n_theta_t - n_theta_p;</w:t>
+      </w:r>
+    </w:p>
+    <w:p>
+      <w:pPr>
+        <w:spacing w:line="240" w:lineRule="exact"/>
+        <w:rPr>
+          <w:sz w:val="22"/>
+        </w:rPr>
+      </w:pPr>
+      <w:r>
+        <w:rPr>
+          <w:sz w:val="22"/>
+        </w:rPr>
+        <w:t xml:space="preserve">  end</w:t>
+      </w:r>
+    </w:p>
+    <w:p>
+      <w:pPr>
+        <w:spacing w:line="240" w:lineRule="exact"/>
+        <w:rPr>
+          <w:sz w:val="22"/>
+        </w:rPr>
+      </w:pPr>
+      <w:r>
+        <w:rPr>
+          <w:sz w:val="22"/>
+        </w:rPr>
+        <w:t xml:space="preserve">  if distance &gt; 0.7 * RT</w:t>
+      </w:r>
+    </w:p>
+    <w:p>
+      <w:pPr>
+        <w:spacing w:line="240" w:lineRule="exact"/>
+        <w:rPr>
+          <w:sz w:val="22"/>
+        </w:rPr>
+      </w:pPr>
+      <w:r>
+        <w:rPr>
+          <w:sz w:val="22"/>
+        </w:rPr>
+        <w:t xml:space="preserve">      % First stage</w:t>
+      </w:r>
+    </w:p>
+    <w:p>
+      <w:pPr>
+        <w:spacing w:line="240" w:lineRule="exact"/>
+        <w:rPr>
+          <w:sz w:val="22"/>
+        </w:rPr>
+      </w:pPr>
+      <w:r>
+        <w:rPr>
+          <w:sz w:val="22"/>
+        </w:rPr>
+        <w:t xml:space="preserve">      if n_diff_theta &lt; 0.15</w:t>
+      </w:r>
+    </w:p>
+    <w:p>
+      <w:pPr>
+        <w:spacing w:line="240" w:lineRule="exact"/>
+        <w:rPr>
+          <w:sz w:val="22"/>
+        </w:rPr>
+      </w:pPr>
+      <w:r>
+        <w:rPr>
+          <w:sz w:val="22"/>
+        </w:rPr>
+        <w:t xml:space="preserve">          AST = -0.14;</w:t>
+      </w:r>
+    </w:p>
+    <w:p>
+      <w:pPr>
+        <w:spacing w:line="240" w:lineRule="exact"/>
+        <w:rPr>
+          <w:sz w:val="22"/>
+        </w:rPr>
+      </w:pPr>
+      <w:r>
+        <w:rPr>
+          <w:sz w:val="22"/>
+        </w:rPr>
+        <w:t xml:space="preserve">      elseif n_diff_theta &gt; 2*pi-0.15</w:t>
+      </w:r>
+    </w:p>
+    <w:p>
+      <w:pPr>
+        <w:spacing w:line="240" w:lineRule="exact"/>
+        <w:rPr>
+          <w:sz w:val="22"/>
+        </w:rPr>
+      </w:pPr>
+      <w:r>
+        <w:rPr>
+          <w:sz w:val="22"/>
+        </w:rPr>
+        <w:t xml:space="preserve">          AST = 0.14;</w:t>
+      </w:r>
+    </w:p>
+    <w:p>
+      <w:pPr>
+        <w:spacing w:line="240" w:lineRule="exact"/>
+        <w:rPr>
+          <w:sz w:val="22"/>
+        </w:rPr>
+      </w:pPr>
+      <w:r>
+        <w:rPr>
+          <w:sz w:val="22"/>
+        </w:rPr>
+        <w:t xml:space="preserve">      end </w:t>
+      </w:r>
+    </w:p>
+    <w:p>
+      <w:pPr>
+        <w:spacing w:line="240" w:lineRule="exact"/>
+        <w:rPr>
+          <w:sz w:val="22"/>
+        </w:rPr>
+      </w:pPr>
+      <w:r>
+        <w:rPr>
+          <w:sz w:val="22"/>
+        </w:rPr>
+        <w:t xml:space="preserve">  else</w:t>
+      </w:r>
+    </w:p>
+    <w:p>
+      <w:pPr>
+        <w:spacing w:line="240" w:lineRule="exact"/>
+        <w:rPr>
+          <w:sz w:val="22"/>
+        </w:rPr>
+      </w:pPr>
+      <w:r>
+        <w:rPr>
+          <w:sz w:val="22"/>
+        </w:rPr>
+        <w:t xml:space="preserve">      % Second stage</w:t>
+      </w:r>
+    </w:p>
+    <w:p>
+      <w:pPr>
+        <w:spacing w:line="240" w:lineRule="exact"/>
+        <w:rPr>
+          <w:sz w:val="22"/>
+        </w:rPr>
+      </w:pPr>
+      <w:r>
+        <w:rPr>
+          <w:sz w:val="22"/>
+        </w:rPr>
+        <w:t xml:space="preserve">      if n_diff_theta &lt; 1.1</w:t>
+      </w:r>
+    </w:p>
+    <w:p>
+      <w:pPr>
+        <w:spacing w:line="240" w:lineRule="exact"/>
+        <w:rPr>
+          <w:sz w:val="22"/>
+        </w:rPr>
+      </w:pPr>
+      <w:r>
+        <w:rPr>
+          <w:sz w:val="22"/>
+        </w:rPr>
+        <w:t xml:space="preserve">          AST = -1;</w:t>
+      </w:r>
+    </w:p>
+    <w:p>
+      <w:pPr>
+        <w:spacing w:line="240" w:lineRule="exact"/>
+        <w:rPr>
+          <w:sz w:val="22"/>
+        </w:rPr>
+      </w:pPr>
+      <w:r>
+        <w:rPr>
+          <w:sz w:val="22"/>
+        </w:rPr>
+        <w:t xml:space="preserve">      elseif n_diff_theta &gt; 2*pi-1.1</w:t>
+      </w:r>
+    </w:p>
+    <w:p>
+      <w:pPr>
+        <w:spacing w:line="240" w:lineRule="exact"/>
+        <w:rPr>
+          <w:sz w:val="22"/>
+        </w:rPr>
+      </w:pPr>
+      <w:r>
+        <w:rPr>
+          <w:sz w:val="22"/>
+        </w:rPr>
+        <w:t xml:space="preserve">          AST = 1;</w:t>
+      </w:r>
+    </w:p>
+    <w:p>
+      <w:pPr>
+        <w:spacing w:line="240" w:lineRule="exact"/>
+        <w:rPr>
+          <w:sz w:val="22"/>
+        </w:rPr>
+      </w:pPr>
+      <w:r>
+        <w:rPr>
+          <w:sz w:val="22"/>
+        </w:rPr>
+        <w:t xml:space="preserve">      end</w:t>
+      </w:r>
+    </w:p>
+    <w:p>
+      <w:pPr>
+        <w:spacing w:line="240" w:lineRule="exact"/>
+        <w:rPr>
+          <w:sz w:val="22"/>
+        </w:rPr>
+      </w:pPr>
+      <w:r>
+        <w:rPr>
+          <w:sz w:val="22"/>
+        </w:rPr>
+        <w:t xml:space="preserve">  end</w:t>
+      </w:r>
+    </w:p>
+    <w:p>
+      <w:pPr>
+        <w:spacing w:line="240" w:lineRule="exact"/>
+        <w:rPr>
+          <w:sz w:val="22"/>
+        </w:rPr>
+      </w:pPr>
+      <w:r>
+        <w:rPr>
+          <w:sz w:val="22"/>
+        </w:rPr>
+        <w:t xml:space="preserve">  dP(6) = ST/RT*AST;</w:t>
+      </w:r>
+    </w:p>
+    <w:p>
+      <w:pPr>
+        <w:spacing w:line="240" w:lineRule="exact"/>
+        <w:rPr>
+          <w:sz w:val="22"/>
+        </w:rPr>
+      </w:pPr>
+      <w:r>
+        <w:rPr>
+          <w:sz w:val="22"/>
+        </w:rPr>
+        <w:t xml:space="preserve">  dP = dP';</w:t>
+      </w:r>
+    </w:p>
+    <w:p>
+      <w:pPr>
+        <w:spacing w:line="240" w:lineRule="exact"/>
+        <w:rPr>
+          <w:sz w:val="22"/>
+        </w:rPr>
+      </w:pPr>
+      <w:r>
+        <w:rPr>
+          <w:sz w:val="22"/>
+        </w:rPr>
+        <w:t>elseif strcmp(flag,'events')</w:t>
+      </w:r>
+    </w:p>
+    <w:p>
+      <w:pPr>
+        <w:spacing w:line="240" w:lineRule="exact"/>
+        <w:rPr>
+          <w:sz w:val="22"/>
+        </w:rPr>
+      </w:pPr>
+      <w:r>
+        <w:rPr>
+          <w:sz w:val="22"/>
+        </w:rPr>
+        <w:t xml:space="preserve">  dP = distance-HD;</w:t>
+      </w:r>
+    </w:p>
+    <w:p>
+      <w:pPr>
+        <w:spacing w:line="240" w:lineRule="exact"/>
+        <w:rPr>
+          <w:sz w:val="22"/>
+        </w:rPr>
+      </w:pPr>
+      <w:r>
+        <w:rPr>
+          <w:sz w:val="22"/>
+        </w:rPr>
+        <w:t xml:space="preserve">  halt = 1;</w:t>
+      </w:r>
+    </w:p>
+    <w:p>
+      <w:pPr>
+        <w:spacing w:line="240" w:lineRule="exact"/>
+        <w:rPr>
+          <w:sz w:val="22"/>
+        </w:rPr>
+      </w:pPr>
+      <w:r>
+        <w:rPr>
+          <w:sz w:val="22"/>
+        </w:rPr>
+        <w:t xml:space="preserve">  direction = 0;</w:t>
+      </w:r>
+    </w:p>
+    <w:p>
+      <w:pPr>
+        <w:spacing w:line="240" w:lineRule="exact"/>
+        <w:rPr>
+          <w:sz w:val="22"/>
+        </w:rPr>
+      </w:pPr>
+      <w:r>
+        <w:rPr>
+          <w:sz w:val="22"/>
+        </w:rPr>
+        <w:t>end;</w:t>
+      </w:r>
+    </w:p>
+    <w:p>
+      <w:pPr>
+        <w:widowControl/>
+        <w:jc w:val="center"/>
+        <w:rPr>
+          <w:b/>
+          <w:szCs w:val="22"/>
+        </w:rPr>
+      </w:pPr>
+      <w:r>
+        <w:rPr>
+          <w:b/>
+          <w:szCs w:val="22"/>
+        </w:rPr>
+        <w:t>q5d_fun.m</w:t>
+      </w:r>
+    </w:p>
+    <w:p>
+      <w:pPr>
+        <w:widowControl/>
+        <w:jc w:val="left"/>
+        <w:rPr>
+          <w:sz w:val="22"/>
+          <w:szCs w:val="22"/>
+        </w:rPr>
+      </w:pPr>
+      <w:r>
+        <w:rPr>
+          <w:sz w:val="22"/>
+          <w:szCs w:val="22"/>
+        </w:rPr>
+        <w:br w:type="page"/>
+      </w:r>
+    </w:p>
+    <w:p>
+      <w:pPr>
+        <w:spacing w:line="240" w:lineRule="exact"/>
+        <w:rPr>
+          <w:sz w:val="22"/>
+          <w:szCs w:val="22"/>
+        </w:rPr>
+      </w:pPr>
+      <w:r>
+        <w:rPr>
+          <w:noProof/>
+        </w:rPr>
+        <w:lastRenderedPageBreak/>
+        <mc:AlternateContent>
+          <mc:Choice Requires="wps">
+            <w:drawing>
+              <wp:anchor distT="0" distB="0" distL="114300" distR="114300" simplePos="0" relativeHeight="251692032" behindDoc="0" locked="0" layoutInCell="1" allowOverlap="1" wp14:anchorId="3D4A4329" wp14:editId="11664894">
+                <wp:simplePos x="0" y="0"/>
+                <wp:positionH relativeFrom="column">
+                  <wp:posOffset>-56585</wp:posOffset>
+                </wp:positionH>
+                <wp:positionV relativeFrom="paragraph">
+                  <wp:posOffset>-36214</wp:posOffset>
+                </wp:positionV>
+                <wp:extent cx="4337119" cy="7366654"/>
+                <wp:effectExtent l="0" t="0" r="31750" b="24765"/>
+                <wp:wrapNone/>
+                <wp:docPr id="25" name="矩形 25"/>
+                <wp:cNvGraphicFramePr/>
+                <a:graphic xmlns:a="http://schemas.openxmlformats.org/drawingml/2006/main">
+                  <a:graphicData uri="http://schemas.microsoft.com/office/word/2010/wordprocessingShape">
+                    <wps:wsp>
+                      <wps:cNvSpPr/>
+                      <wps:spPr>
+                        <a:xfrm>
+                          <a:off x="0" y="0"/>
+                          <a:ext cx="4337119" cy="7366654"/>
+                        </a:xfrm>
+                        <a:prstGeom prst="rect">
+                          <a:avLst/>
+                        </a:prstGeom>
+                        <a:noFill/>
+                        <a:ln>
+                          <a:solidFill>
+                            <a:schemeClr val="tx1"/>
+                          </a:solidFill>
+                        </a:ln>
+                      </wps:spPr>
+                      <wps:style>
+                        <a:lnRef idx="2">
+                          <a:schemeClr val="accent1">
+                            <a:shade val="50000"/>
+                          </a:schemeClr>
+                        </a:lnRef>
+                        <a:fillRef idx="1">
+                          <a:schemeClr val="accent1"/>
+                        </a:fillRef>
+                        <a:effectRef idx="0">
+                          <a:schemeClr val="accent1"/>
+                        </a:effectRef>
+                        <a:fontRef idx="minor">
+                          <a:schemeClr val="lt1"/>
+                        </a:fontRef>
+                      </wps:style>
+                      <wps:bodyPr rot="0" spcFirstLastPara="0" vertOverflow="overflow" horzOverflow="overflow" vert="horz" wrap="square" lIns="91440" tIns="45720" rIns="91440" bIns="45720" numCol="1" spcCol="0" rtlCol="0" fromWordArt="0" anchor="ctr" anchorCtr="0" forceAA="0" compatLnSpc="1">
+                        <a:prstTxWarp prst="textNoShape">
+                          <a:avLst/>
+                        </a:prstTxWarp>
+                        <a:noAutofit/>
+                      </wps:bodyPr>
+                    </wps:wsp>
+                  </a:graphicData>
+                </a:graphic>
+                <wp14:sizeRelH relativeFrom="margin">
+                  <wp14:pctWidth>0</wp14:pctWidth>
+                </wp14:sizeRelH>
+                <wp14:sizeRelV relativeFrom="margin">
+                  <wp14:pctHeight>0</wp14:pctHeight>
+                </wp14:sizeRelV>
+              </wp:anchor>
+            </w:drawing>
+          </mc:Choice>
+          <mc:Fallback>
+            <w:pict>
+              <v:rect w14:anchorId="42A455BD" id="矩形 25" o:spid="_x0000_s1026" style="position:absolute;left:0;text-align:left;margin-left:-4.45pt;margin-top:-2.8pt;width:341.5pt;height:580.05pt;z-index:251692032;visibility:visible;mso-wrap-style:square;mso-width-percent:0;mso-height-percent:0;mso-wrap-distance-left:9pt;mso-wrap-distance-top:0;mso-wrap-distance-right:9pt;mso-wrap-distance-bottom:0;mso-position-horizontal:absolute;mso-position-horizontal-relative:text;mso-position-vertical:absolute;mso-position-vertical-relative:text;mso-width-percent:0;mso-height-percent:0;mso-width-relative:margin;mso-height-relative:margin;v-text-anchor:middle" o:gfxdata="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" filled="f" strokecolor="black [3213]" strokeweight="1pt"/>
+            </w:pict>
+          </mc:Fallback>
+        </mc:AlternateContent>
+      </w:r>
+      <w:r>
+        <w:rPr>
+          <w:sz w:val="22"/>
+          <w:szCs w:val="22"/>
+        </w:rPr>
+        <w:t>global METHOD RT SP ST D HD AST</w:t>
+      </w:r>
+    </w:p>
+    <w:p>
+      <w:pPr>
+        <w:spacing w:line="240" w:lineRule="exact"/>
+        <w:rPr>
+          <w:sz w:val="22"/>
+          <w:szCs w:val="22"/>
+        </w:rPr>
+      </w:pPr>
+      <w:r>
+        <w:rPr>
+          <w:sz w:val="22"/>
+          <w:szCs w:val="22"/>
+        </w:rPr>
+        <w:t>% global values</w:t>
+      </w:r>
+    </w:p>
+    <w:p>
+      <w:pPr>
+        <w:spacing w:line="240" w:lineRule="exact"/>
+        <w:rPr>
+          <w:sz w:val="22"/>
+          <w:szCs w:val="22"/>
+        </w:rPr>
+      </w:pPr>
+      <w:r>
+        <w:rPr>
+          <w:sz w:val="22"/>
+          <w:szCs w:val="22"/>
+        </w:rPr>
+        <w:t>METHOD = 1; % 1 =&gt; ode15s; otherwise =&gt; ode45</w:t>
+      </w:r>
+    </w:p>
+    <w:p>
+      <w:pPr>
+        <w:spacing w:line="240" w:lineRule="exact"/>
+        <w:rPr>
+          <w:sz w:val="22"/>
+          <w:szCs w:val="22"/>
+        </w:rPr>
+      </w:pPr>
+      <w:r>
+        <w:rPr>
+          <w:sz w:val="22"/>
+          <w:szCs w:val="22"/>
+        </w:rPr>
+        <w:t>RT = 0.25;</w:t>
+      </w:r>
+    </w:p>
+    <w:p>
+      <w:pPr>
+        <w:spacing w:line="240" w:lineRule="exact"/>
+        <w:rPr>
+          <w:sz w:val="22"/>
+          <w:szCs w:val="22"/>
+        </w:rPr>
+      </w:pPr>
+      <w:r>
+        <w:rPr>
+          <w:sz w:val="22"/>
+          <w:szCs w:val="22"/>
+        </w:rPr>
+        <w:t>SP = 2.0;</w:t>
+      </w:r>
+    </w:p>
+    <w:p>
+      <w:pPr>
+        <w:spacing w:line="240" w:lineRule="exact"/>
+        <w:rPr>
+          <w:sz w:val="22"/>
+          <w:szCs w:val="22"/>
+        </w:rPr>
+      </w:pPr>
+      <w:r>
+        <w:rPr>
+          <w:sz w:val="22"/>
+          <w:szCs w:val="22"/>
+        </w:rPr>
+        <w:t>ST = 1.0;</w:t>
+      </w:r>
+    </w:p>
+    <w:p>
+      <w:pPr>
+        <w:spacing w:line="240" w:lineRule="exact"/>
+        <w:rPr>
+          <w:sz w:val="22"/>
+          <w:szCs w:val="22"/>
+        </w:rPr>
+      </w:pPr>
+      <w:r>
+        <w:rPr>
+          <w:sz w:val="22"/>
+          <w:szCs w:val="22"/>
+        </w:rPr>
+        <w:t>D = 0.001;</w:t>
+      </w:r>
+    </w:p>
+    <w:p>
+      <w:pPr>
+        <w:spacing w:line="240" w:lineRule="exact"/>
+        <w:rPr>
+          <w:sz w:val="22"/>
+          <w:szCs w:val="22"/>
+        </w:rPr>
+      </w:pPr>
+      <w:r>
+        <w:rPr>
+          <w:sz w:val="22"/>
+          <w:szCs w:val="22"/>
+        </w:rPr>
+        <w:t>HD = 0.01;</w:t>
+      </w:r>
+    </w:p>
+    <w:p>
+      <w:pPr>
+        <w:spacing w:line="240" w:lineRule="exact"/>
+        <w:rPr>
+          <w:sz w:val="22"/>
+          <w:szCs w:val="22"/>
+        </w:rPr>
+      </w:pPr>
+      <w:r>
+        <w:rPr>
+          <w:sz w:val="22"/>
+          <w:szCs w:val="22"/>
+        </w:rPr>
+        <w:t>AST = 0;</w:t>
+      </w:r>
+    </w:p>
+    <w:p>
+      <w:pPr>
+        <w:spacing w:line="240" w:lineRule="exact"/>
+        <w:rPr>
+          <w:sz w:val="22"/>
+          <w:szCs w:val="22"/>
+        </w:rPr>
+      </w:pPr>
+      <w:r>
+        <w:rPr>
+          <w:sz w:val="22"/>
+          <w:szCs w:val="22"/>
+        </w:rPr>
+        <w:t>% local values</w:t>
+      </w:r>
+    </w:p>
+    <w:p>
+      <w:pPr>
+        <w:spacing w:line="240" w:lineRule="exact"/>
+        <w:rPr>
+          <w:sz w:val="22"/>
+          <w:szCs w:val="22"/>
+        </w:rPr>
+      </w:pPr>
+      <w:r>
+        <w:rPr>
+          <w:sz w:val="22"/>
+          <w:szCs w:val="22"/>
+        </w:rPr>
+        <w:t>y_0 = [0.0; 0.0; -pi; 5.0; 5.0; 0.0]; % pursuer | target</w:t>
+      </w:r>
+    </w:p>
+    <w:p>
+      <w:pPr>
+        <w:spacing w:line="240" w:lineRule="exact"/>
+        <w:rPr>
+          <w:sz w:val="22"/>
+          <w:szCs w:val="22"/>
+        </w:rPr>
+      </w:pPr>
+      <w:r>
+        <w:rPr>
+          <w:sz w:val="22"/>
+          <w:szCs w:val="22"/>
+        </w:rPr>
+        <w:t>t_0 = 0.0;</w:t>
+      </w:r>
+    </w:p>
+    <w:p>
+      <w:pPr>
+        <w:spacing w:line="240" w:lineRule="exact"/>
+        <w:rPr>
+          <w:sz w:val="22"/>
+          <w:szCs w:val="22"/>
+        </w:rPr>
+      </w:pPr>
+      <w:r>
+        <w:rPr>
+          <w:sz w:val="22"/>
+          <w:szCs w:val="22"/>
+        </w:rPr>
+        <w:t>t_f = 40.0;</w:t>
+      </w:r>
+    </w:p>
+    <w:p>
+      <w:pPr>
+        <w:spacing w:line="240" w:lineRule="exact"/>
+        <w:rPr>
+          <w:sz w:val="22"/>
+          <w:szCs w:val="22"/>
+        </w:rPr>
+      </w:pPr>
+      <w:r>
+        <w:rPr>
+          <w:sz w:val="22"/>
+          <w:szCs w:val="22"/>
+        </w:rPr>
+        <w:t>tol = 0.000001;</w:t>
+      </w:r>
+    </w:p>
+    <w:p>
+      <w:pPr>
+        <w:spacing w:line="240" w:lineRule="exact"/>
+        <w:rPr>
+          <w:sz w:val="22"/>
+          <w:szCs w:val="22"/>
+        </w:rPr>
+      </w:pPr>
+      <w:r>
+        <w:rPr>
+          <w:sz w:val="22"/>
+          <w:szCs w:val="22"/>
+        </w:rPr>
+        <w:t>% ode solver options</w:t>
+      </w:r>
+    </w:p>
+    <w:p>
+      <w:pPr>
+        <w:spacing w:line="240" w:lineRule="exact"/>
+        <w:rPr>
+          <w:sz w:val="22"/>
+          <w:szCs w:val="22"/>
+        </w:rPr>
+      </w:pPr>
+      <w:r>
+        <w:rPr>
+          <w:sz w:val="22"/>
+          <w:szCs w:val="22"/>
+        </w:rPr>
+        <w:t>options = odeset('AbsTol', tol,'RelTol',tol,'MaxOrder',5,'Stats','on',...</w:t>
+      </w:r>
+    </w:p>
+    <w:p>
+      <w:pPr>
+        <w:spacing w:line="240" w:lineRule="exact"/>
+        <w:rPr>
+          <w:sz w:val="22"/>
+          <w:szCs w:val="22"/>
+        </w:rPr>
+      </w:pPr>
+      <w:r>
+        <w:rPr>
+          <w:sz w:val="22"/>
+          <w:szCs w:val="22"/>
+        </w:rPr>
+        <w:t xml:space="preserve">    'events', 'on', 'Refine', 4);</w:t>
+      </w:r>
+    </w:p>
+    <w:p>
+      <w:pPr>
+        <w:spacing w:line="240" w:lineRule="exact"/>
+        <w:rPr>
+          <w:sz w:val="22"/>
+          <w:szCs w:val="22"/>
+        </w:rPr>
+      </w:pPr>
+      <w:r>
+        <w:rPr>
+          <w:sz w:val="22"/>
+          <w:szCs w:val="22"/>
+        </w:rPr>
+        <w:t>% solve odes</w:t>
+      </w:r>
+    </w:p>
+    <w:p>
+      <w:pPr>
+        <w:spacing w:line="240" w:lineRule="exact"/>
+        <w:rPr>
+          <w:sz w:val="22"/>
+          <w:szCs w:val="22"/>
+        </w:rPr>
+      </w:pPr>
+      <w:r>
+        <w:rPr>
+          <w:sz w:val="22"/>
+          <w:szCs w:val="22"/>
+        </w:rPr>
+        <w:t>if METHOD == 1</w:t>
+      </w:r>
+    </w:p>
+    <w:p>
+      <w:pPr>
+        <w:spacing w:line="240" w:lineRule="exact"/>
+        <w:rPr>
+          <w:sz w:val="22"/>
+          <w:szCs w:val="22"/>
+        </w:rPr>
+      </w:pPr>
+      <w:r>
+        <w:rPr>
+          <w:sz w:val="22"/>
+          <w:szCs w:val="22"/>
+        </w:rPr>
+        <w:t xml:space="preserve">  [t,y,te,ye,ie] = ode15s('q5d_fun',[t_0,t_f],y_0,options);</w:t>
+      </w:r>
+    </w:p>
+    <w:p>
+      <w:pPr>
+        <w:spacing w:line="240" w:lineRule="exact"/>
+        <w:rPr>
+          <w:sz w:val="22"/>
+          <w:szCs w:val="22"/>
+        </w:rPr>
+      </w:pPr>
+      <w:r>
+        <w:rPr>
+          <w:sz w:val="22"/>
+          <w:szCs w:val="22"/>
+        </w:rPr>
+        <w:t>else</w:t>
+      </w:r>
+    </w:p>
+    <w:p>
+      <w:pPr>
+        <w:spacing w:line="240" w:lineRule="exact"/>
+        <w:rPr>
+          <w:sz w:val="22"/>
+          <w:szCs w:val="22"/>
+        </w:rPr>
+      </w:pPr>
+      <w:r>
+        <w:rPr>
+          <w:sz w:val="22"/>
+          <w:szCs w:val="22"/>
+        </w:rPr>
+        <w:t xml:space="preserve">  [t,y,te,ye,ie] = ode45('q5d_fun',[t_0,t_f],y_0,options);</w:t>
+      </w:r>
+    </w:p>
+    <w:p>
+      <w:pPr>
+        <w:spacing w:line="240" w:lineRule="exact"/>
+        <w:rPr>
+          <w:sz w:val="22"/>
+          <w:szCs w:val="22"/>
+        </w:rPr>
+      </w:pPr>
+      <w:r>
+        <w:rPr>
+          <w:sz w:val="22"/>
+          <w:szCs w:val="22"/>
+        </w:rPr>
+        <w:t>end;</w:t>
+      </w:r>
+    </w:p>
+    <w:p>
+      <w:pPr>
+        <w:spacing w:line="240" w:lineRule="exact"/>
+        <w:rPr>
+          <w:sz w:val="22"/>
+          <w:szCs w:val="22"/>
+        </w:rPr>
+      </w:pPr>
+      <w:r>
+        <w:rPr>
+          <w:sz w:val="22"/>
+          <w:szCs w:val="22"/>
+        </w:rPr>
+        <w:t>% plot the trajectory of the pursuer</w:t>
+      </w:r>
+    </w:p>
+    <w:p>
+      <w:pPr>
+        <w:spacing w:line="240" w:lineRule="exact"/>
+        <w:rPr>
+          <w:sz w:val="22"/>
+          <w:szCs w:val="22"/>
+        </w:rPr>
+      </w:pPr>
+      <w:r>
+        <w:rPr>
+          <w:sz w:val="22"/>
+          <w:szCs w:val="22"/>
+        </w:rPr>
+        <w:t>figure(2);</w:t>
+      </w:r>
+    </w:p>
+    <w:p>
+      <w:pPr>
+        <w:spacing w:line="240" w:lineRule="exact"/>
+        <w:rPr>
+          <w:sz w:val="22"/>
+          <w:szCs w:val="22"/>
+        </w:rPr>
+      </w:pPr>
+      <w:r>
+        <w:rPr>
+          <w:sz w:val="22"/>
+          <w:szCs w:val="22"/>
+        </w:rPr>
+        <w:t>plot(y(:, 1), y(:, 2));</w:t>
+      </w:r>
+    </w:p>
+    <w:p>
+      <w:pPr>
+        <w:spacing w:line="240" w:lineRule="exact"/>
+        <w:rPr>
+          <w:sz w:val="22"/>
+          <w:szCs w:val="22"/>
+        </w:rPr>
+      </w:pPr>
+      <w:r>
+        <w:rPr>
+          <w:sz w:val="22"/>
+          <w:szCs w:val="22"/>
+        </w:rPr>
+        <w:t>axis([-2 16 0 9]);</w:t>
+      </w:r>
+    </w:p>
+    <w:p>
+      <w:pPr>
+        <w:spacing w:line="240" w:lineRule="exact"/>
+        <w:rPr>
+          <w:sz w:val="22"/>
+          <w:szCs w:val="22"/>
+        </w:rPr>
+      </w:pPr>
+      <w:r>
+        <w:rPr>
+          <w:sz w:val="22"/>
+          <w:szCs w:val="22"/>
+        </w:rPr>
+        <w:t>title('The Trajectory of the Pursuer');</w:t>
+      </w:r>
+    </w:p>
+    <w:p>
+      <w:pPr>
+        <w:spacing w:line="240" w:lineRule="exact"/>
+        <w:rPr>
+          <w:sz w:val="22"/>
+          <w:szCs w:val="22"/>
+        </w:rPr>
+      </w:pPr>
+      <w:r>
+        <w:rPr>
+          <w:sz w:val="22"/>
+          <w:szCs w:val="22"/>
+        </w:rPr>
+        <w:t>xlabel('x(t)'); % x-axis label</w:t>
+      </w:r>
+    </w:p>
+    <w:p>
+      <w:pPr>
+        <w:spacing w:line="240" w:lineRule="exact"/>
+        <w:rPr>
+          <w:sz w:val="22"/>
+          <w:szCs w:val="22"/>
+        </w:rPr>
+      </w:pPr>
+      <w:r>
+        <w:rPr>
+          <w:sz w:val="22"/>
+          <w:szCs w:val="22"/>
+        </w:rPr>
+        <w:t>ylabel('y(t)'); % y-axis label</w:t>
+      </w:r>
+    </w:p>
+    <w:p>
+      <w:pPr>
+        <w:spacing w:line="240" w:lineRule="exact"/>
+        <w:rPr>
+          <w:sz w:val="22"/>
+          <w:szCs w:val="22"/>
+        </w:rPr>
+      </w:pPr>
+      <w:r>
+        <w:rPr>
+          <w:sz w:val="22"/>
+          <w:szCs w:val="22"/>
+        </w:rPr>
+        <w:t>% plot the trajectory of the target</w:t>
+      </w:r>
+    </w:p>
+    <w:p>
+      <w:pPr>
+        <w:spacing w:line="240" w:lineRule="exact"/>
+        <w:rPr>
+          <w:sz w:val="22"/>
+          <w:szCs w:val="22"/>
+        </w:rPr>
+      </w:pPr>
+      <w:r>
+        <w:rPr>
+          <w:sz w:val="22"/>
+          <w:szCs w:val="22"/>
+        </w:rPr>
+        <w:t>figure(3);</w:t>
+      </w:r>
+    </w:p>
+    <w:p>
+      <w:pPr>
+        <w:spacing w:line="240" w:lineRule="exact"/>
+        <w:rPr>
+          <w:sz w:val="22"/>
+          <w:szCs w:val="22"/>
+        </w:rPr>
+      </w:pPr>
+      <w:r>
+        <w:rPr>
+          <w:sz w:val="22"/>
+          <w:szCs w:val="22"/>
+        </w:rPr>
+        <w:t>plot(y(:, 4), y(:, 5));</w:t>
+      </w:r>
+    </w:p>
+    <w:p>
+      <w:pPr>
+        <w:spacing w:line="240" w:lineRule="exact"/>
+        <w:rPr>
+          <w:sz w:val="22"/>
+          <w:szCs w:val="22"/>
+        </w:rPr>
+      </w:pPr>
+      <w:r>
+        <w:rPr>
+          <w:sz w:val="22"/>
+          <w:szCs w:val="22"/>
+        </w:rPr>
+        <w:t>axis([-2 16 0 9]);</w:t>
+      </w:r>
+    </w:p>
+    <w:p>
+      <w:pPr>
+        <w:spacing w:line="240" w:lineRule="exact"/>
+        <w:rPr>
+          <w:sz w:val="22"/>
+          <w:szCs w:val="22"/>
+        </w:rPr>
+      </w:pPr>
+      <w:r>
+        <w:rPr>
+          <w:sz w:val="22"/>
+          <w:szCs w:val="22"/>
+        </w:rPr>
+        <w:t>title('The Trajectory of the Target');</w:t>
+      </w:r>
+    </w:p>
+    <w:p>
+      <w:pPr>
+        <w:spacing w:line="240" w:lineRule="exact"/>
+        <w:rPr>
+          <w:sz w:val="22"/>
+          <w:szCs w:val="22"/>
+        </w:rPr>
+      </w:pPr>
+      <w:r>
+        <w:rPr>
+          <w:sz w:val="22"/>
+          <w:szCs w:val="22"/>
+        </w:rPr>
+        <w:t>xlabel('x(t)'); % x-axis label</w:t>
+      </w:r>
+    </w:p>
+    <w:p>
+      <w:pPr>
+        <w:spacing w:line="240" w:lineRule="exact"/>
+        <w:rPr>
+          <w:sz w:val="22"/>
+          <w:szCs w:val="22"/>
+        </w:rPr>
+      </w:pPr>
+      <w:r>
+        <w:rPr>
+          <w:sz w:val="22"/>
+          <w:szCs w:val="22"/>
+        </w:rPr>
+        <w:t>ylabel('y(t)'); % y-axis label</w:t>
+      </w:r>
+    </w:p>
+    <w:p>
+      <w:pPr>
+        <w:spacing w:line="240" w:lineRule="exact"/>
+        <w:rPr>
+          <w:sz w:val="22"/>
+          <w:szCs w:val="22"/>
+        </w:rPr>
+      </w:pPr>
+      <w:r>
+        <w:rPr>
+          <w:sz w:val="22"/>
+          <w:szCs w:val="22"/>
+        </w:rPr>
+        <w:t>% plot the trajectory of both</w:t>
+      </w:r>
+    </w:p>
+    <w:p>
+      <w:pPr>
+        <w:spacing w:line="240" w:lineRule="exact"/>
+        <w:rPr>
+          <w:sz w:val="22"/>
+          <w:szCs w:val="22"/>
+        </w:rPr>
+      </w:pPr>
+      <w:r>
+        <w:rPr>
+          <w:sz w:val="22"/>
+          <w:szCs w:val="22"/>
+        </w:rPr>
+        <w:t>figure(4);</w:t>
+      </w:r>
+    </w:p>
+    <w:p>
+      <w:pPr>
+        <w:spacing w:line="240" w:lineRule="exact"/>
+        <w:rPr>
+          <w:sz w:val="22"/>
+          <w:szCs w:val="22"/>
+        </w:rPr>
+      </w:pPr>
+      <w:r>
+        <w:rPr>
+          <w:sz w:val="22"/>
+          <w:szCs w:val="22"/>
+        </w:rPr>
+        <w:t>hold on;</w:t>
+      </w:r>
+    </w:p>
+    <w:p>
+      <w:pPr>
+        <w:spacing w:line="240" w:lineRule="exact"/>
+        <w:rPr>
+          <w:sz w:val="22"/>
+          <w:szCs w:val="22"/>
+        </w:rPr>
+      </w:pPr>
+      <w:r>
+        <w:rPr>
+          <w:sz w:val="22"/>
+          <w:szCs w:val="22"/>
+        </w:rPr>
+        <w:t>plot(y(:, 1), y(:, 2));</w:t>
+      </w:r>
+    </w:p>
+    <w:p>
+      <w:pPr>
+        <w:spacing w:line="240" w:lineRule="exact"/>
+        <w:rPr>
+          <w:sz w:val="22"/>
+          <w:szCs w:val="22"/>
+        </w:rPr>
+      </w:pPr>
+      <w:r>
+        <w:rPr>
+          <w:sz w:val="22"/>
+          <w:szCs w:val="22"/>
+        </w:rPr>
+        <w:t>plot(y(:, 4), y(:, 5), '--');</w:t>
+      </w:r>
+    </w:p>
+    <w:p>
+      <w:pPr>
+        <w:spacing w:line="240" w:lineRule="exact"/>
+        <w:rPr>
+          <w:sz w:val="22"/>
+          <w:szCs w:val="22"/>
+        </w:rPr>
+      </w:pPr>
+      <w:r>
+        <w:rPr>
+          <w:sz w:val="22"/>
+          <w:szCs w:val="22"/>
+        </w:rPr>
+        <w:t>title('The Trajectory of the Pursuer and Target');</w:t>
+      </w:r>
+    </w:p>
+    <w:p>
+      <w:pPr>
+        <w:spacing w:line="240" w:lineRule="exact"/>
+        <w:rPr>
+          <w:sz w:val="22"/>
+          <w:szCs w:val="22"/>
+        </w:rPr>
+      </w:pPr>
+      <w:r>
+        <w:rPr>
+          <w:sz w:val="22"/>
+          <w:szCs w:val="22"/>
+        </w:rPr>
+        <w:t>xlabel('x(t)'); % x-axis label</w:t>
+      </w:r>
+    </w:p>
+    <w:p>
+      <w:pPr>
+        <w:spacing w:line="240" w:lineRule="exact"/>
+        <w:rPr>
+          <w:sz w:val="22"/>
+          <w:szCs w:val="22"/>
+        </w:rPr>
+      </w:pPr>
+      <w:r>
+        <w:rPr>
+          <w:sz w:val="22"/>
+          <w:szCs w:val="22"/>
+        </w:rPr>
+        <w:t>ylabel('y(t)'); % y-axis label</w:t>
+      </w:r>
+    </w:p>
+    <w:p>
+      <w:pPr>
+        <w:spacing w:line="240" w:lineRule="exact"/>
+        <w:rPr>
+          <w:sz w:val="22"/>
+          <w:szCs w:val="22"/>
+        </w:rPr>
+      </w:pPr>
+      <w:r>
+        <w:rPr>
+          <w:sz w:val="22"/>
+          <w:szCs w:val="22"/>
+        </w:rPr>
+        <w:t>% show hitting time</w:t>
+      </w:r>
+    </w:p>
+    <w:p>
+      <w:pPr>
+        <w:spacing w:line="240" w:lineRule="exact"/>
+        <w:rPr>
+          <w:sz w:val="22"/>
+          <w:szCs w:val="22"/>
+        </w:rPr>
+      </w:pPr>
+      <w:r>
+        <w:rPr>
+          <w:sz w:val="22"/>
+          <w:szCs w:val="22"/>
+        </w:rPr>
+        <w:t>disp('Hitting time: ');</w:t>
+      </w:r>
+    </w:p>
+    <w:p>
+      <w:pPr>
+        <w:spacing w:line="240" w:lineRule="exact"/>
+        <w:rPr>
+          <w:sz w:val="22"/>
+          <w:szCs w:val="22"/>
+        </w:rPr>
+      </w:pPr>
+      <w:r>
+        <w:rPr>
+          <w:sz w:val="22"/>
+          <w:szCs w:val="22"/>
+        </w:rPr>
+        <w:t>disp(te);</w:t>
+      </w:r>
+    </w:p>
+    <w:p>
+      <w:pPr>
+        <w:jc w:val="center"/>
+        <w:rPr>
+          <w:b/>
+        </w:rPr>
+      </w:pPr>
+      <w:r>
+        <w:rPr>
+          <w:b/>
+        </w:rPr>
+        <w:t>q5d.m</w:t>
+      </w:r>
+    </w:p>
+    <w:p>
+      <w:pPr>
+        <w:widowControl/>
+        <w:jc w:val="left"/>
+        <w:rPr>
+          <w:b/>
+        </w:rPr>
+      </w:pPr>
+      <w:r>
+        <w:rPr>
+          <w:b/>
+        </w:rPr>
+        <w:br w:type="page"/>
+      </w:r>
+    </w:p>
+    <w:p>
+      <w:pPr>
+        <w:rPr>
+          <w:b/>
+        </w:rPr>
+      </w:pPr>
+      <w:r>
+        <w:rPr>
+          <w:b/>
+          <w:noProof/>
+        </w:rPr>
+        <w:lastRenderedPageBreak/>
+        <w:drawing>
+          <wp:inline distT="0" distB="0" distL="0" distR="0" wp14:anchorId="19C13103" wp14:editId="5D5D0548">
+            <wp:extent cx="5334000" cy="4000500"/>
+            <wp:effectExtent l="0" t="0" r="0" b="12700"/>
+            <wp:docPr id="26" name="图片 26"/>
+            <wp:cNvGraphicFramePr>
+              <a:graphicFrameLocks xmlns:a="http://schemas.openxmlformats.org/drawingml/2006/main" noChangeAspect="1"/>
+            </wp:cNvGraphicFramePr>
+            <a:graphic xmlns:a="http://schemas.openxmlformats.org/drawingml/2006/main">
+              <a:graphicData uri="http://schemas.openxmlformats.org/drawingml/2006/picture">
+                <pic:pic xmlns:pic="http://schemas.openxmlformats.org/drawingml/2006/picture">
+                  <pic:nvPicPr>
+                    <pic:cNvPr id="26" name="q5d_pursuer.png"/>
+                    <pic:cNvPicPr/>
+                  </pic:nvPicPr>
+                  <pic:blipFill>
+                    <a:blip r:embed="rId10">
+                      <a:extLst>
+                        <a:ext uri="{28A0092B-C50C-407E-A947-70E740481C1C}">
+                          <a14:useLocalDpi xmlns:a14="http://schemas.microsoft.com/office/drawing/2010/main" val="0"/>
+                        </a:ext>
+                      </a:extLst>
+                    </a:blip>
+                    <a:stretch>
+                      <a:fillRect/>
+                    </a:stretch>
+                  </pic:blipFill>
+                  <pic:spPr>
+                    <a:xfrm>
+                      <a:off x="0" y="0"/>
+                      <a:ext cx="5334000" cy="4000500"/>
+                    </a:xfrm>
+                    <a:prstGeom prst="rect">
+                      <a:avLst/>
+                    </a:prstGeom>
+                  </pic:spPr>
+                </pic:pic>
+              </a:graphicData>
+            </a:graphic>
+          </wp:inline>
+        </w:drawing>
+      </w:r>
+    </w:p>
+    <w:p>
+      <w:pPr>
+        <w:rPr>
+          <w:b/>
+        </w:rPr>
+      </w:pPr>
+      <w:r>
+        <w:rPr>
+          <w:b/>
+          <w:noProof/>
+        </w:rPr>
+        <w:drawing>
+          <wp:inline distT="0" distB="0" distL="0" distR="0" wp14:anchorId="76E19823" wp14:editId="32A76DF4">
+            <wp:extent cx="5334000" cy="4000500"/>
+            <wp:effectExtent l="0" t="0" r="0" b="12700"/>
+            <wp:docPr id="27" name="图片 27"/>
+            <wp:cNvGraphicFramePr>
+              <a:graphicFrameLocks xmlns:a="http://schemas.openxmlformats.org/drawingml/2006/main" noChangeAspect="1"/>
+            </wp:cNvGraphicFramePr>
+            <a:graphic xmlns:a="http://schemas.openxmlformats.org/drawingml/2006/main">
+              <a:graphicData uri="http://schemas.openxmlformats.org/drawingml/2006/picture">
+                <pic:pic xmlns:pic="http://schemas.openxmlformats.org/drawingml/2006/picture">
+                  <pic:nvPicPr>
+                    <pic:cNvPr id="27" name="q5d_target.png"/>
+                    <pic:cNvPicPr/>
+                  </pic:nvPicPr>
+                  <pic:blipFill>
+                    <a:blip r:embed="rId11">
+                      <a:extLst>
+                        <a:ext uri="{28A0092B-C50C-407E-A947-70E740481C1C}">
+                          <a14:useLocalDpi xmlns:a14="http://schemas.microsoft.com/office/drawing/2010/main" val="0"/>
+                        </a:ext>
+                      </a:extLst>
+                    </a:blip>
+                    <a:stretch>
+                      <a:fillRect/>
+                    </a:stretch>
+                  </pic:blipFill>
+                  <pic:spPr>
+                    <a:xfrm>
+                      <a:off x="0" y="0"/>
+                      <a:ext cx="5334000" cy="4000500"/>
+                    </a:xfrm>
+                    <a:prstGeom prst="rect">
+                      <a:avLst/>
+                    </a:prstGeom>
+                  </pic:spPr>
+                </pic:pic>
+              </a:graphicData>
+            </a:graphic>
+          </wp:inline>
+        </w:drawing>
+      </w:r>
+    </w:p>
+    <w:p>
+      <w:pPr>
+        <w:rPr>
+          <w:b/>
+        </w:rPr>
+      </w:pPr>
+      <w:r>
+        <w:rPr>
+          <w:b/>
+          <w:noProof/>
+        </w:rPr>
+        <w:lastRenderedPageBreak/>
+        <w:drawing>
+          <wp:inline distT="0" distB="0" distL="0" distR="0" wp14:anchorId="40094B83" wp14:editId="32B77CE8">
+            <wp:extent cx="5334000" cy="4000500"/>
+            <wp:effectExtent l="0" t="0" r="0" b="12700"/>
+            <wp:docPr id="28" name="图片 28"/>
+            <wp:cNvGraphicFramePr>
+              <a:graphicFrameLocks xmlns:a="http://schemas.openxmlformats.org/drawingml/2006/main" noChangeAspect="1"/>
+            </wp:cNvGraphicFramePr>
+            <a:graphic xmlns:a="http://schemas.openxmlformats.org/drawingml/2006/main">
+              <a:graphicData uri="http://schemas.openxmlformats.org/drawingml/2006/picture">
+                <pic:pic xmlns:pic="http://schemas.openxmlformats.org/drawingml/2006/picture">
+                  <pic:nvPicPr>
+                    <pic:cNvPr id="28" name="q5d_both.png"/>
+                    <pic:cNvPicPr/>
+                  </pic:nvPicPr>
+                  <pic:blipFill>
+                    <a:blip r:embed="rId12">
+                      <a:extLst>
+                        <a:ext uri="{28A0092B-C50C-407E-A947-70E740481C1C}">
+                          <a14:useLocalDpi xmlns:a14="http://schemas.microsoft.com/office/drawing/2010/main" val="0"/>
+                        </a:ext>
+                      </a:extLst>
+                    </a:blip>
+                    <a:stretch>
+                      <a:fillRect/>
+                    </a:stretch>
+                  </pic:blipFill>
+                  <pic:spPr>
+                    <a:xfrm>
+                      <a:off x="0" y="0"/>
+                      <a:ext cx="5334000" cy="4000500"/>
+                    </a:xfrm>
+                    <a:prstGeom prst="rect">
+                      <a:avLst/>
+                    </a:prstGeom>
+                  </pic:spPr>
+                </pic:pic>
+              </a:graphicData>
+            </a:graphic>
+          </wp:inline>
+        </w:drawing>
+      </w:r>
+    </w:p>
+    <w:p/>
+    <w:p>
       <w:bookmarkStart w:id="0" w:name="_GoBack"/>
       <w:bookmarkEnd w:id="0"/>
+      <w:r>
+        <w:t xml:space="preserve">NOTE: </w:t>
+      </w:r>
+      <w:r>
+        <w:rPr>
+          <w:b/>
+        </w:rPr>
+        <w:t>straight line</w:t>
+      </w:r>
+      <w:r>
+        <w:t xml:space="preserve"> represents the pursuer, </w:t>
+      </w:r>
+      <w:r>
+        <w:rPr>
+          <w:b/>
+        </w:rPr>
+        <w:t xml:space="preserve">dash line </w:t>
+      </w:r>
+      <w:r>
+        <w:t>represents the target.</w:t>
+      </w:r>
+    </w:p>
+    <w:p>
+      <w:pPr>
+        <w:rPr>
+          <w:b/>
+        </w:rPr>
+      </w:pPr>
     </w:p>
     <w:sectPr>
       <w:pgSz w:w="12240" w:h="15840"/>
@@ -9596,6 +12656,16 @@
     <w:basedOn w:val="a0"/>
     <w:rsid w:val="00D659D2"/>
   </w:style>
+  <w:style w:type="character" w:styleId="a4">
+    <w:name w:val="Placeholder Text"/>
+    <w:basedOn w:val="a0"/>
+    <w:uiPriority w:val="99"/>
+    <w:semiHidden/>
+    <w:rsid w:val="00FF414B"/>
+    <w:rPr>
+      <w:color w:val="808080"/>
+    </w:rPr>
+  </w:style>
 </w:styles>
 </file>
 

</xml_diff>